<commit_message>
can generate shakespeare. thats pretty cool
</commit_message>
<xml_diff>
--- a/hw5/report.docx
+++ b/hw5/report.docx
@@ -30,11 +30,13 @@
       <w:pPr>
         <w:rPr>
           <w:b/>
+          <w:u w:val="single"/>
         </w:rPr>
       </w:pPr>
       <w:r>
         <w:rPr>
           <w:b/>
+          <w:u w:val="single"/>
         </w:rPr>
         <w:t>Part I: Sentiment Analysis on IMDB Reviews</w:t>
       </w:r>
@@ -303,8 +305,6 @@
       <w:r>
         <w:t xml:space="preserve"> The Peephole Loss graph shows it followed a slightly different trajectory than the other LSTMs. </w:t>
       </w:r>
-      <w:bookmarkStart w:id="0" w:name="_GoBack"/>
-      <w:bookmarkEnd w:id="0"/>
       <w:r>
         <w:t xml:space="preserve">However, I think this exercise shows that different LSTM architectures do not make </w:t>
       </w:r>
@@ -343,6 +343,9 @@
     <w:p/>
     <w:p>
       <w:r>
+        <w:rPr>
+          <w:noProof/>
+        </w:rPr>
         <w:drawing>
           <wp:inline distT="0" distB="0" distL="0" distR="0" wp14:anchorId="2B7CECDF" wp14:editId="5415C184">
             <wp:extent cx="5943600" cy="1449705"/>
@@ -447,6 +450,7 @@
       <w:r>
         <w:rPr>
           <w:b/>
+          <w:noProof/>
         </w:rPr>
         <w:drawing>
           <wp:inline distT="0" distB="0" distL="0" distR="0" wp14:anchorId="17AE93B7" wp14:editId="3A910255">
@@ -494,6 +498,7 @@
       <w:r>
         <w:rPr>
           <w:b/>
+          <w:noProof/>
         </w:rPr>
         <w:lastRenderedPageBreak/>
         <w:drawing>
@@ -533,6 +538,2171 @@
         </w:drawing>
       </w:r>
     </w:p>
+    <w:p>
+      <w:pPr>
+        <w:rPr>
+          <w:b/>
+        </w:rPr>
+      </w:pPr>
+    </w:p>
+    <w:p>
+      <w:pPr>
+        <w:rPr>
+          <w:u w:val="single"/>
+        </w:rPr>
+      </w:pPr>
+      <w:r>
+        <w:rPr>
+          <w:b/>
+          <w:u w:val="single"/>
+        </w:rPr>
+        <w:t>Part II: Building a Shakespeare Writer</w:t>
+      </w:r>
+    </w:p>
+    <w:p>
+      <w:pPr>
+        <w:rPr>
+          <w:u w:val="single"/>
+        </w:rPr>
+      </w:pPr>
+    </w:p>
+    <w:p>
+      <w:pPr>
+        <w:pStyle w:val="ListParagraph"/>
+        <w:numPr>
+          <w:ilvl w:val="0"/>
+          <w:numId w:val="1"/>
+        </w:numPr>
+      </w:pPr>
+    </w:p>
+    <w:p>
+      <w:r>
+        <w:t>Model Architecture:</w:t>
+      </w:r>
+    </w:p>
+    <w:p>
+      <w:proofErr w:type="spellStart"/>
+      <w:proofErr w:type="gramStart"/>
+      <w:r>
+        <w:t>SentenceGeneration</w:t>
+      </w:r>
+      <w:proofErr w:type="spellEnd"/>
+      <w:r>
+        <w:t>(</w:t>
+      </w:r>
+      <w:proofErr w:type="gramEnd"/>
+    </w:p>
+    <w:p>
+      <w:r>
+        <w:t xml:space="preserve">  (embedding): </w:t>
+      </w:r>
+      <w:proofErr w:type="gramStart"/>
+      <w:r>
+        <w:t>Embedding(</w:t>
+      </w:r>
+      <w:proofErr w:type="gramEnd"/>
+      <w:r>
+        <w:t xml:space="preserve">65, 50, </w:t>
+      </w:r>
+      <w:proofErr w:type="spellStart"/>
+      <w:r>
+        <w:t>padding_idx</w:t>
+      </w:r>
+      <w:proofErr w:type="spellEnd"/>
+      <w:r>
+        <w:t>=0)</w:t>
+      </w:r>
+    </w:p>
+    <w:p>
+      <w:r>
+        <w:t xml:space="preserve">  (</w:t>
+      </w:r>
+      <w:proofErr w:type="spellStart"/>
+      <w:r>
+        <w:t>rnn_model</w:t>
+      </w:r>
+      <w:proofErr w:type="spellEnd"/>
+      <w:r>
+        <w:t xml:space="preserve">): </w:t>
+      </w:r>
+      <w:proofErr w:type="spellStart"/>
+      <w:proofErr w:type="gramStart"/>
+      <w:r>
+        <w:t>GRUCell</w:t>
+      </w:r>
+      <w:proofErr w:type="spellEnd"/>
+      <w:r>
+        <w:t>(</w:t>
+      </w:r>
+      <w:proofErr w:type="spellStart"/>
+      <w:proofErr w:type="gramEnd"/>
+      <w:r>
+        <w:t>input_size</w:t>
+      </w:r>
+      <w:proofErr w:type="spellEnd"/>
+      <w:r>
+        <w:t xml:space="preserve">=50, </w:t>
+      </w:r>
+      <w:proofErr w:type="spellStart"/>
+      <w:r>
+        <w:t>hidden_size</w:t>
+      </w:r>
+      <w:proofErr w:type="spellEnd"/>
+      <w:r>
+        <w:t>=50, bias=True)</w:t>
+      </w:r>
+    </w:p>
+    <w:p>
+      <w:r>
+        <w:t xml:space="preserve">  (classifier): </w:t>
+      </w:r>
+      <w:proofErr w:type="gramStart"/>
+      <w:r>
+        <w:t>Linear(</w:t>
+      </w:r>
+      <w:proofErr w:type="spellStart"/>
+      <w:proofErr w:type="gramEnd"/>
+      <w:r>
+        <w:t>in_features</w:t>
+      </w:r>
+      <w:proofErr w:type="spellEnd"/>
+      <w:r>
+        <w:t xml:space="preserve">=50, </w:t>
+      </w:r>
+      <w:proofErr w:type="spellStart"/>
+      <w:r>
+        <w:t>out_features</w:t>
+      </w:r>
+      <w:proofErr w:type="spellEnd"/>
+      <w:r>
+        <w:t>=65, bias=True)</w:t>
+      </w:r>
+    </w:p>
+    <w:p>
+      <w:r>
+        <w:t>)</w:t>
+      </w:r>
+    </w:p>
+    <w:p/>
+    <w:p>
+      <w:r>
+        <w:t>Loss: 2.0736, Accuracy: 0.4115</w:t>
+      </w:r>
+      <w:proofErr w:type="gramStart"/>
+      <w:r>
+        <w:t>: :</w:t>
+      </w:r>
+      <w:proofErr w:type="gramEnd"/>
+      <w:r>
+        <w:t xml:space="preserve"> 545it [43:13,  4.76s/it]</w:t>
+      </w:r>
+    </w:p>
+    <w:p>
+      <w:r>
+        <w:t>Loss: 1.9892, Accuracy: 0.4310</w:t>
+      </w:r>
+      <w:proofErr w:type="gramStart"/>
+      <w:r>
+        <w:t>: :</w:t>
+      </w:r>
+      <w:proofErr w:type="gramEnd"/>
+      <w:r>
+        <w:t xml:space="preserve"> 545it [37:11,  4.09s/it]</w:t>
+      </w:r>
+    </w:p>
+    <w:p>
+      <w:r>
+        <w:t>Loss: 1.8494, Accuracy: 0.4666</w:t>
+      </w:r>
+      <w:proofErr w:type="gramStart"/>
+      <w:r>
+        <w:t>: :</w:t>
+      </w:r>
+      <w:proofErr w:type="gramEnd"/>
+      <w:r>
+        <w:t xml:space="preserve"> 545it [37:20,  4.11s/it]</w:t>
+      </w:r>
+    </w:p>
+    <w:p>
+      <w:r>
+        <w:t>Loss: 1.7587, Accuracy: 0.4979</w:t>
+      </w:r>
+      <w:proofErr w:type="gramStart"/>
+      <w:r>
+        <w:t>: :</w:t>
+      </w:r>
+      <w:proofErr w:type="gramEnd"/>
+      <w:r>
+        <w:t xml:space="preserve"> 545it [38:24,  4.23s/it]</w:t>
+      </w:r>
+    </w:p>
+    <w:p>
+      <w:r>
+        <w:t>Loss: 1.7559, Accuracy: 0.4809</w:t>
+      </w:r>
+      <w:proofErr w:type="gramStart"/>
+      <w:r>
+        <w:t>: :</w:t>
+      </w:r>
+      <w:proofErr w:type="gramEnd"/>
+      <w:r>
+        <w:t xml:space="preserve"> 545it [38:25,  4.23s/it]</w:t>
+      </w:r>
+    </w:p>
+    <w:p>
+      <w:r>
+        <w:t>Loss: 1.7565, Accuracy: 0.4843</w:t>
+      </w:r>
+      <w:proofErr w:type="gramStart"/>
+      <w:r>
+        <w:t>: :</w:t>
+      </w:r>
+      <w:proofErr w:type="gramEnd"/>
+      <w:r>
+        <w:t xml:space="preserve"> 545it [38:19,  4.22s/it]</w:t>
+      </w:r>
+    </w:p>
+    <w:p>
+      <w:r>
+        <w:t>Loss: 1.7184, Accuracy: 0.4903</w:t>
+      </w:r>
+      <w:proofErr w:type="gramStart"/>
+      <w:r>
+        <w:t>: :</w:t>
+      </w:r>
+      <w:proofErr w:type="gramEnd"/>
+      <w:r>
+        <w:t xml:space="preserve"> 545it [38:26,  4.23s/it]</w:t>
+      </w:r>
+    </w:p>
+    <w:p>
+      <w:r>
+        <w:t>Loss: 1.6420, Accuracy: 0.5258</w:t>
+      </w:r>
+      <w:proofErr w:type="gramStart"/>
+      <w:r>
+        <w:t>: :</w:t>
+      </w:r>
+      <w:proofErr w:type="gramEnd"/>
+      <w:r>
+        <w:t xml:space="preserve"> 545it [38:04,  4.19s/it]</w:t>
+      </w:r>
+    </w:p>
+    <w:p>
+      <w:r>
+        <w:t>Loss: 1.6337, Accuracy: 0.5182</w:t>
+      </w:r>
+      <w:proofErr w:type="gramStart"/>
+      <w:r>
+        <w:t>: :</w:t>
+      </w:r>
+      <w:proofErr w:type="gramEnd"/>
+      <w:r>
+        <w:t xml:space="preserve"> 545it [38:23,  4.23s/it]</w:t>
+      </w:r>
+    </w:p>
+    <w:p>
+      <w:r>
+        <w:t>Loss: 1.6120, Accuracy: 0.5038</w:t>
+      </w:r>
+      <w:proofErr w:type="gramStart"/>
+      <w:r>
+        <w:t>: :</w:t>
+      </w:r>
+      <w:proofErr w:type="gramEnd"/>
+      <w:r>
+        <w:t xml:space="preserve"> 545it [38:00,  4.19s/it]</w:t>
+      </w:r>
+    </w:p>
+    <w:p/>
+    <w:tbl>
+      <w:tblPr>
+        <w:tblStyle w:val="TableGrid"/>
+        <w:tblW w:w="0" w:type="auto"/>
+        <w:tblBorders>
+          <w:top w:val="none" w:sz="0" w:space="0" w:color="auto"/>
+          <w:left w:val="none" w:sz="0" w:space="0" w:color="auto"/>
+          <w:bottom w:val="none" w:sz="0" w:space="0" w:color="auto"/>
+          <w:right w:val="none" w:sz="0" w:space="0" w:color="auto"/>
+          <w:insideH w:val="none" w:sz="0" w:space="0" w:color="auto"/>
+          <w:insideV w:val="none" w:sz="0" w:space="0" w:color="auto"/>
+        </w:tblBorders>
+        <w:tblLook w:val="04A0" w:firstRow="1" w:lastRow="0" w:firstColumn="1" w:lastColumn="0" w:noHBand="0" w:noVBand="1"/>
+      </w:tblPr>
+      <w:tblGrid>
+        <w:gridCol w:w="4722"/>
+        <w:gridCol w:w="4638"/>
+      </w:tblGrid>
+      <w:tr>
+        <w:tc>
+          <w:tcPr>
+            <w:tcW w:w="4675" w:type="dxa"/>
+          </w:tcPr>
+          <w:p>
+            <w:r>
+              <w:lastRenderedPageBreak/>
+              <w:drawing>
+                <wp:inline distT="0" distB="0" distL="0" distR="0" wp14:anchorId="6B9716F6" wp14:editId="7A01D4F8">
+                  <wp:extent cx="2885921" cy="1915795"/>
+                  <wp:effectExtent l="0" t="0" r="0" b="1905"/>
+                  <wp:docPr id="6" name="Picture 6"/>
+                  <wp:cNvGraphicFramePr>
+                    <a:graphicFrameLocks xmlns:a="http://schemas.openxmlformats.org/drawingml/2006/main" noChangeAspect="1"/>
+                  </wp:cNvGraphicFramePr>
+                  <a:graphic xmlns:a="http://schemas.openxmlformats.org/drawingml/2006/main">
+                    <a:graphicData uri="http://schemas.openxmlformats.org/drawingml/2006/picture">
+                      <pic:pic xmlns:pic="http://schemas.openxmlformats.org/drawingml/2006/picture">
+                        <pic:nvPicPr>
+                          <pic:cNvPr id="1" name=""/>
+                          <pic:cNvPicPr/>
+                        </pic:nvPicPr>
+                        <pic:blipFill>
+                          <a:blip r:embed="rId11"/>
+                          <a:stretch>
+                            <a:fillRect/>
+                          </a:stretch>
+                        </pic:blipFill>
+                        <pic:spPr>
+                          <a:xfrm>
+                            <a:off x="0" y="0"/>
+                            <a:ext cx="2910523" cy="1932127"/>
+                          </a:xfrm>
+                          <a:prstGeom prst="rect">
+                            <a:avLst/>
+                          </a:prstGeom>
+                        </pic:spPr>
+                      </pic:pic>
+                    </a:graphicData>
+                  </a:graphic>
+                </wp:inline>
+              </w:drawing>
+            </w:r>
+          </w:p>
+        </w:tc>
+        <w:tc>
+          <w:tcPr>
+            <w:tcW w:w="4675" w:type="dxa"/>
+          </w:tcPr>
+          <w:p>
+            <w:r>
+              <w:drawing>
+                <wp:inline distT="0" distB="0" distL="0" distR="0" wp14:anchorId="22C17957" wp14:editId="5F4711E6">
+                  <wp:extent cx="2831560" cy="1879775"/>
+                  <wp:effectExtent l="0" t="0" r="635" b="0"/>
+                  <wp:docPr id="7" name="Picture 7"/>
+                  <wp:cNvGraphicFramePr>
+                    <a:graphicFrameLocks xmlns:a="http://schemas.openxmlformats.org/drawingml/2006/main" noChangeAspect="1"/>
+                  </wp:cNvGraphicFramePr>
+                  <a:graphic xmlns:a="http://schemas.openxmlformats.org/drawingml/2006/main">
+                    <a:graphicData uri="http://schemas.openxmlformats.org/drawingml/2006/picture">
+                      <pic:pic xmlns:pic="http://schemas.openxmlformats.org/drawingml/2006/picture">
+                        <pic:nvPicPr>
+                          <pic:cNvPr id="1" name=""/>
+                          <pic:cNvPicPr/>
+                        </pic:nvPicPr>
+                        <pic:blipFill>
+                          <a:blip r:embed="rId12"/>
+                          <a:stretch>
+                            <a:fillRect/>
+                          </a:stretch>
+                        </pic:blipFill>
+                        <pic:spPr>
+                          <a:xfrm>
+                            <a:off x="0" y="0"/>
+                            <a:ext cx="2866096" cy="1902702"/>
+                          </a:xfrm>
+                          <a:prstGeom prst="rect">
+                            <a:avLst/>
+                          </a:prstGeom>
+                        </pic:spPr>
+                      </pic:pic>
+                    </a:graphicData>
+                  </a:graphic>
+                </wp:inline>
+              </w:drawing>
+            </w:r>
+          </w:p>
+        </w:tc>
+      </w:tr>
+    </w:tbl>
+    <w:p/>
+    <w:p>
+      <w:r>
+        <w:t xml:space="preserve">This was generated: </w:t>
+      </w:r>
+    </w:p>
+    <w:p>
+      <w:bookmarkStart w:id="0" w:name="_GoBack"/>
+      <w:bookmarkEnd w:id="0"/>
+    </w:p>
+    <w:p>
+      <w:pPr>
+        <w:pBdr>
+          <w:top w:val="single" w:sz="4" w:space="1" w:color="auto"/>
+          <w:left w:val="single" w:sz="4" w:space="4" w:color="auto"/>
+          <w:bottom w:val="single" w:sz="4" w:space="1" w:color="auto"/>
+          <w:right w:val="single" w:sz="4" w:space="4" w:color="auto"/>
+        </w:pBdr>
+        <w:rPr>
+          <w:rFonts w:ascii="Consolas" w:hAnsi="Consolas" w:cs="Consolas"/>
+          <w:sz w:val="20"/>
+        </w:rPr>
+      </w:pPr>
+      <w:r>
+        <w:rPr>
+          <w:rFonts w:ascii="Consolas" w:hAnsi="Consolas" w:cs="Consolas"/>
+          <w:sz w:val="20"/>
+        </w:rPr>
+        <w:t>ROMEO and JULIET</w:t>
+      </w:r>
+    </w:p>
+    <w:p>
+      <w:pPr>
+        <w:pBdr>
+          <w:top w:val="single" w:sz="4" w:space="1" w:color="auto"/>
+          <w:left w:val="single" w:sz="4" w:space="4" w:color="auto"/>
+          <w:bottom w:val="single" w:sz="4" w:space="1" w:color="auto"/>
+          <w:right w:val="single" w:sz="4" w:space="4" w:color="auto"/>
+        </w:pBdr>
+        <w:rPr>
+          <w:rFonts w:ascii="Consolas" w:hAnsi="Consolas" w:cs="Consolas"/>
+          <w:sz w:val="20"/>
+        </w:rPr>
+      </w:pPr>
+      <w:r>
+        <w:rPr>
+          <w:rFonts w:ascii="Consolas" w:hAnsi="Consolas" w:cs="Consolas"/>
+          <w:sz w:val="20"/>
+        </w:rPr>
+        <w:t>:</w:t>
+      </w:r>
+    </w:p>
+    <w:p>
+      <w:pPr>
+        <w:pBdr>
+          <w:top w:val="single" w:sz="4" w:space="1" w:color="auto"/>
+          <w:left w:val="single" w:sz="4" w:space="4" w:color="auto"/>
+          <w:bottom w:val="single" w:sz="4" w:space="1" w:color="auto"/>
+          <w:right w:val="single" w:sz="4" w:space="4" w:color="auto"/>
+        </w:pBdr>
+        <w:rPr>
+          <w:rFonts w:ascii="Consolas" w:hAnsi="Consolas" w:cs="Consolas"/>
+          <w:sz w:val="20"/>
+        </w:rPr>
+      </w:pPr>
+      <w:proofErr w:type="gramStart"/>
+      <w:r>
+        <w:rPr>
+          <w:rFonts w:ascii="Consolas" w:hAnsi="Consolas" w:cs="Consolas"/>
+          <w:sz w:val="20"/>
+        </w:rPr>
+        <w:t>A</w:t>
+      </w:r>
+      <w:proofErr w:type="gramEnd"/>
+      <w:r>
+        <w:rPr>
+          <w:rFonts w:ascii="Consolas" w:hAnsi="Consolas" w:cs="Consolas"/>
+          <w:sz w:val="20"/>
+        </w:rPr>
+        <w:t xml:space="preserve"> </w:t>
+      </w:r>
+      <w:proofErr w:type="spellStart"/>
+      <w:r>
+        <w:rPr>
+          <w:rFonts w:ascii="Consolas" w:hAnsi="Consolas" w:cs="Consolas"/>
+          <w:sz w:val="20"/>
+        </w:rPr>
+        <w:t>amamen</w:t>
+      </w:r>
+      <w:proofErr w:type="spellEnd"/>
+      <w:r>
+        <w:rPr>
+          <w:rFonts w:ascii="Consolas" w:hAnsi="Consolas" w:cs="Consolas"/>
+          <w:sz w:val="20"/>
+        </w:rPr>
+        <w:t xml:space="preserve"> for of your </w:t>
+      </w:r>
+      <w:proofErr w:type="spellStart"/>
+      <w:r>
+        <w:rPr>
+          <w:rFonts w:ascii="Consolas" w:hAnsi="Consolas" w:cs="Consolas"/>
+          <w:sz w:val="20"/>
+        </w:rPr>
+        <w:t>ragain's</w:t>
+      </w:r>
+      <w:proofErr w:type="spellEnd"/>
+      <w:r>
+        <w:rPr>
+          <w:rFonts w:ascii="Consolas" w:hAnsi="Consolas" w:cs="Consolas"/>
+          <w:sz w:val="20"/>
+        </w:rPr>
+        <w:t xml:space="preserve"> firs,</w:t>
+      </w:r>
+    </w:p>
+    <w:p>
+      <w:pPr>
+        <w:pBdr>
+          <w:top w:val="single" w:sz="4" w:space="1" w:color="auto"/>
+          <w:left w:val="single" w:sz="4" w:space="4" w:color="auto"/>
+          <w:bottom w:val="single" w:sz="4" w:space="1" w:color="auto"/>
+          <w:right w:val="single" w:sz="4" w:space="4" w:color="auto"/>
+        </w:pBdr>
+        <w:rPr>
+          <w:rFonts w:ascii="Consolas" w:hAnsi="Consolas" w:cs="Consolas"/>
+          <w:sz w:val="20"/>
+        </w:rPr>
+      </w:pPr>
+      <w:r>
+        <w:rPr>
+          <w:rFonts w:ascii="Consolas" w:hAnsi="Consolas" w:cs="Consolas"/>
+          <w:sz w:val="20"/>
+        </w:rPr>
+        <w:t xml:space="preserve">St. up </w:t>
+      </w:r>
+      <w:proofErr w:type="spellStart"/>
+      <w:r>
+        <w:rPr>
+          <w:rFonts w:ascii="Consolas" w:hAnsi="Consolas" w:cs="Consolas"/>
+          <w:sz w:val="20"/>
+        </w:rPr>
+        <w:t>bes</w:t>
+      </w:r>
+      <w:proofErr w:type="spellEnd"/>
+      <w:r>
+        <w:rPr>
+          <w:rFonts w:ascii="Consolas" w:hAnsi="Consolas" w:cs="Consolas"/>
+          <w:sz w:val="20"/>
+        </w:rPr>
+        <w:t xml:space="preserve"> </w:t>
+      </w:r>
+      <w:proofErr w:type="spellStart"/>
+      <w:r>
+        <w:rPr>
+          <w:rFonts w:ascii="Consolas" w:hAnsi="Consolas" w:cs="Consolas"/>
+          <w:sz w:val="20"/>
+        </w:rPr>
+        <w:t>othnil's</w:t>
+      </w:r>
+      <w:proofErr w:type="spellEnd"/>
+      <w:r>
+        <w:rPr>
+          <w:rFonts w:ascii="Consolas" w:hAnsi="Consolas" w:cs="Consolas"/>
+          <w:sz w:val="20"/>
+        </w:rPr>
+        <w:t xml:space="preserve"> breaks</w:t>
+      </w:r>
+    </w:p>
+    <w:p>
+      <w:pPr>
+        <w:pBdr>
+          <w:top w:val="single" w:sz="4" w:space="1" w:color="auto"/>
+          <w:left w:val="single" w:sz="4" w:space="4" w:color="auto"/>
+          <w:bottom w:val="single" w:sz="4" w:space="1" w:color="auto"/>
+          <w:right w:val="single" w:sz="4" w:space="4" w:color="auto"/>
+        </w:pBdr>
+        <w:rPr>
+          <w:rFonts w:ascii="Consolas" w:hAnsi="Consolas" w:cs="Consolas"/>
+          <w:sz w:val="20"/>
+        </w:rPr>
+      </w:pPr>
+      <w:proofErr w:type="spellStart"/>
+      <w:r>
+        <w:rPr>
+          <w:rFonts w:ascii="Consolas" w:hAnsi="Consolas" w:cs="Consolas"/>
+          <w:sz w:val="20"/>
+        </w:rPr>
+        <w:t>Mague</w:t>
+      </w:r>
+      <w:proofErr w:type="spellEnd"/>
+      <w:r>
+        <w:rPr>
+          <w:rFonts w:ascii="Consolas" w:hAnsi="Consolas" w:cs="Consolas"/>
+          <w:sz w:val="20"/>
+        </w:rPr>
+        <w:t>, dene say '</w:t>
+      </w:r>
+      <w:proofErr w:type="spellStart"/>
+      <w:r>
+        <w:rPr>
+          <w:rFonts w:ascii="Consolas" w:hAnsi="Consolas" w:cs="Consolas"/>
+          <w:sz w:val="20"/>
+        </w:rPr>
+        <w:t>telf</w:t>
+      </w:r>
+      <w:proofErr w:type="spellEnd"/>
+      <w:r>
+        <w:rPr>
+          <w:rFonts w:ascii="Consolas" w:hAnsi="Consolas" w:cs="Consolas"/>
+          <w:sz w:val="20"/>
+        </w:rPr>
+        <w:t xml:space="preserve"> me are </w:t>
+      </w:r>
+      <w:proofErr w:type="spellStart"/>
+      <w:r>
+        <w:rPr>
+          <w:rFonts w:ascii="Consolas" w:hAnsi="Consolas" w:cs="Consolas"/>
+          <w:sz w:val="20"/>
+        </w:rPr>
+        <w:t>tannt</w:t>
+      </w:r>
+      <w:proofErr w:type="spellEnd"/>
+      <w:r>
+        <w:rPr>
+          <w:rFonts w:ascii="Consolas" w:hAnsi="Consolas" w:cs="Consolas"/>
+          <w:sz w:val="20"/>
+        </w:rPr>
+        <w:t>,</w:t>
+      </w:r>
+    </w:p>
+    <w:p>
+      <w:pPr>
+        <w:pBdr>
+          <w:top w:val="single" w:sz="4" w:space="1" w:color="auto"/>
+          <w:left w:val="single" w:sz="4" w:space="4" w:color="auto"/>
+          <w:bottom w:val="single" w:sz="4" w:space="1" w:color="auto"/>
+          <w:right w:val="single" w:sz="4" w:space="4" w:color="auto"/>
+        </w:pBdr>
+        <w:rPr>
+          <w:rFonts w:ascii="Consolas" w:hAnsi="Consolas" w:cs="Consolas"/>
+          <w:sz w:val="20"/>
+        </w:rPr>
+      </w:pPr>
+      <w:r>
+        <w:rPr>
+          <w:rFonts w:ascii="Consolas" w:hAnsi="Consolas" w:cs="Consolas"/>
+          <w:sz w:val="20"/>
+        </w:rPr>
+        <w:t xml:space="preserve">no? carried </w:t>
+      </w:r>
+      <w:proofErr w:type="gramStart"/>
+      <w:r>
+        <w:rPr>
+          <w:rFonts w:ascii="Consolas" w:hAnsi="Consolas" w:cs="Consolas"/>
+          <w:sz w:val="20"/>
+        </w:rPr>
+        <w:t>an</w:t>
+      </w:r>
+      <w:proofErr w:type="gramEnd"/>
+      <w:r>
+        <w:rPr>
+          <w:rFonts w:ascii="Consolas" w:hAnsi="Consolas" w:cs="Consolas"/>
+          <w:sz w:val="20"/>
+        </w:rPr>
+        <w:t xml:space="preserve"> </w:t>
+      </w:r>
+      <w:proofErr w:type="spellStart"/>
+      <w:r>
+        <w:rPr>
+          <w:rFonts w:ascii="Consolas" w:hAnsi="Consolas" w:cs="Consolas"/>
+          <w:sz w:val="20"/>
+        </w:rPr>
+        <w:t>vione</w:t>
+      </w:r>
+      <w:proofErr w:type="spellEnd"/>
+      <w:r>
+        <w:rPr>
+          <w:rFonts w:ascii="Consolas" w:hAnsi="Consolas" w:cs="Consolas"/>
+          <w:sz w:val="20"/>
+        </w:rPr>
+        <w:t xml:space="preserve"> you not so was mind I do</w:t>
+      </w:r>
+    </w:p>
+    <w:p>
+      <w:pPr>
+        <w:pBdr>
+          <w:top w:val="single" w:sz="4" w:space="1" w:color="auto"/>
+          <w:left w:val="single" w:sz="4" w:space="4" w:color="auto"/>
+          <w:bottom w:val="single" w:sz="4" w:space="1" w:color="auto"/>
+          <w:right w:val="single" w:sz="4" w:space="4" w:color="auto"/>
+        </w:pBdr>
+        <w:rPr>
+          <w:rFonts w:ascii="Consolas" w:hAnsi="Consolas" w:cs="Consolas"/>
+          <w:sz w:val="20"/>
+        </w:rPr>
+      </w:pPr>
+      <w:r>
+        <w:rPr>
+          <w:rFonts w:ascii="Consolas" w:hAnsi="Consolas" w:cs="Consolas"/>
+          <w:sz w:val="20"/>
+        </w:rPr>
+        <w:t xml:space="preserve">he </w:t>
+      </w:r>
+      <w:proofErr w:type="spellStart"/>
+      <w:r>
+        <w:rPr>
+          <w:rFonts w:ascii="Consolas" w:hAnsi="Consolas" w:cs="Consolas"/>
+          <w:sz w:val="20"/>
+        </w:rPr>
+        <w:t>beward</w:t>
+      </w:r>
+      <w:proofErr w:type="spellEnd"/>
+      <w:r>
+        <w:rPr>
+          <w:rFonts w:ascii="Consolas" w:hAnsi="Consolas" w:cs="Consolas"/>
+          <w:sz w:val="20"/>
+        </w:rPr>
+        <w:t xml:space="preserve">: he thing sweet it </w:t>
+      </w:r>
+      <w:proofErr w:type="spellStart"/>
+      <w:r>
+        <w:rPr>
+          <w:rFonts w:ascii="Consolas" w:hAnsi="Consolas" w:cs="Consolas"/>
+          <w:sz w:val="20"/>
+        </w:rPr>
+        <w:t>incad</w:t>
+      </w:r>
+      <w:proofErr w:type="spellEnd"/>
+      <w:r>
+        <w:rPr>
+          <w:rFonts w:ascii="Consolas" w:hAnsi="Consolas" w:cs="Consolas"/>
+          <w:sz w:val="20"/>
+        </w:rPr>
+        <w:t xml:space="preserve"> like look'</w:t>
+      </w:r>
+    </w:p>
+    <w:p>
+      <w:pPr>
+        <w:pBdr>
+          <w:top w:val="single" w:sz="4" w:space="1" w:color="auto"/>
+          <w:left w:val="single" w:sz="4" w:space="4" w:color="auto"/>
+          <w:bottom w:val="single" w:sz="4" w:space="1" w:color="auto"/>
+          <w:right w:val="single" w:sz="4" w:space="4" w:color="auto"/>
+        </w:pBdr>
+        <w:rPr>
+          <w:rFonts w:ascii="Consolas" w:hAnsi="Consolas" w:cs="Consolas"/>
+          <w:sz w:val="20"/>
+        </w:rPr>
+      </w:pPr>
+      <w:proofErr w:type="spellStart"/>
+      <w:r>
+        <w:rPr>
+          <w:rFonts w:ascii="Consolas" w:hAnsi="Consolas" w:cs="Consolas"/>
+          <w:sz w:val="20"/>
+        </w:rPr>
+        <w:t>reser</w:t>
+      </w:r>
+      <w:proofErr w:type="spellEnd"/>
+      <w:r>
+        <w:rPr>
+          <w:rFonts w:ascii="Consolas" w:hAnsi="Consolas" w:cs="Consolas"/>
+          <w:sz w:val="20"/>
+        </w:rPr>
+        <w:t xml:space="preserve">, to fare </w:t>
+      </w:r>
+      <w:proofErr w:type="spellStart"/>
+      <w:r>
+        <w:rPr>
+          <w:rFonts w:ascii="Consolas" w:hAnsi="Consolas" w:cs="Consolas"/>
+          <w:sz w:val="20"/>
+        </w:rPr>
+        <w:t>for'th</w:t>
+      </w:r>
+      <w:proofErr w:type="spellEnd"/>
+      <w:r>
+        <w:rPr>
+          <w:rFonts w:ascii="Consolas" w:hAnsi="Consolas" w:cs="Consolas"/>
+          <w:sz w:val="20"/>
+        </w:rPr>
+        <w:t xml:space="preserve"> the</w:t>
+      </w:r>
+    </w:p>
+    <w:p>
+      <w:pPr>
+        <w:pBdr>
+          <w:top w:val="single" w:sz="4" w:space="1" w:color="auto"/>
+          <w:left w:val="single" w:sz="4" w:space="4" w:color="auto"/>
+          <w:bottom w:val="single" w:sz="4" w:space="1" w:color="auto"/>
+          <w:right w:val="single" w:sz="4" w:space="4" w:color="auto"/>
+        </w:pBdr>
+        <w:rPr>
+          <w:rFonts w:ascii="Consolas" w:hAnsi="Consolas" w:cs="Consolas"/>
+          <w:sz w:val="20"/>
+        </w:rPr>
+      </w:pPr>
+      <w:r>
+        <w:rPr>
+          <w:rFonts w:ascii="Consolas" w:hAnsi="Consolas" w:cs="Consolas"/>
+          <w:sz w:val="20"/>
+        </w:rPr>
+        <w:t xml:space="preserve">can. </w:t>
+      </w:r>
+      <w:proofErr w:type="spellStart"/>
+      <w:r>
+        <w:rPr>
+          <w:rFonts w:ascii="Consolas" w:hAnsi="Consolas" w:cs="Consolas"/>
+          <w:sz w:val="20"/>
+        </w:rPr>
+        <w:t>Sawnal</w:t>
+      </w:r>
+      <w:proofErr w:type="spellEnd"/>
+      <w:r>
+        <w:rPr>
+          <w:rFonts w:ascii="Consolas" w:hAnsi="Consolas" w:cs="Consolas"/>
+          <w:sz w:val="20"/>
+        </w:rPr>
+        <w:t xml:space="preserve"> I tan shall I call known loves,</w:t>
+      </w:r>
+    </w:p>
+    <w:p>
+      <w:pPr>
+        <w:pBdr>
+          <w:top w:val="single" w:sz="4" w:space="1" w:color="auto"/>
+          <w:left w:val="single" w:sz="4" w:space="4" w:color="auto"/>
+          <w:bottom w:val="single" w:sz="4" w:space="1" w:color="auto"/>
+          <w:right w:val="single" w:sz="4" w:space="4" w:color="auto"/>
+        </w:pBdr>
+        <w:rPr>
+          <w:rFonts w:ascii="Consolas" w:hAnsi="Consolas" w:cs="Consolas"/>
+          <w:sz w:val="20"/>
+        </w:rPr>
+      </w:pPr>
+      <w:proofErr w:type="spellStart"/>
+      <w:r>
+        <w:rPr>
+          <w:rFonts w:ascii="Consolas" w:hAnsi="Consolas" w:cs="Consolas"/>
+          <w:sz w:val="20"/>
+        </w:rPr>
+        <w:t>Poep</w:t>
+      </w:r>
+      <w:proofErr w:type="spellEnd"/>
+      <w:r>
+        <w:rPr>
+          <w:rFonts w:ascii="Consolas" w:hAnsi="Consolas" w:cs="Consolas"/>
+          <w:sz w:val="20"/>
+        </w:rPr>
+        <w:t xml:space="preserve"> and </w:t>
+      </w:r>
+      <w:proofErr w:type="spellStart"/>
+      <w:r>
+        <w:rPr>
+          <w:rFonts w:ascii="Consolas" w:hAnsi="Consolas" w:cs="Consolas"/>
+          <w:sz w:val="20"/>
+        </w:rPr>
+        <w:t>perpose</w:t>
+      </w:r>
+      <w:proofErr w:type="spellEnd"/>
+      <w:r>
+        <w:rPr>
+          <w:rFonts w:ascii="Consolas" w:hAnsi="Consolas" w:cs="Consolas"/>
+          <w:sz w:val="20"/>
+        </w:rPr>
+        <w:t>,</w:t>
+      </w:r>
+    </w:p>
+    <w:p>
+      <w:pPr>
+        <w:pBdr>
+          <w:top w:val="single" w:sz="4" w:space="1" w:color="auto"/>
+          <w:left w:val="single" w:sz="4" w:space="4" w:color="auto"/>
+          <w:bottom w:val="single" w:sz="4" w:space="1" w:color="auto"/>
+          <w:right w:val="single" w:sz="4" w:space="4" w:color="auto"/>
+        </w:pBdr>
+        <w:rPr>
+          <w:rFonts w:ascii="Consolas" w:hAnsi="Consolas" w:cs="Consolas"/>
+          <w:sz w:val="20"/>
+        </w:rPr>
+      </w:pPr>
+      <w:proofErr w:type="spellStart"/>
+      <w:r>
+        <w:rPr>
+          <w:rFonts w:ascii="Consolas" w:hAnsi="Consolas" w:cs="Consolas"/>
+          <w:sz w:val="20"/>
+        </w:rPr>
+        <w:t>Groy</w:t>
+      </w:r>
+      <w:proofErr w:type="spellEnd"/>
+      <w:r>
+        <w:rPr>
+          <w:rFonts w:ascii="Consolas" w:hAnsi="Consolas" w:cs="Consolas"/>
+          <w:sz w:val="20"/>
+        </w:rPr>
+        <w:t xml:space="preserve"> Eve live </w:t>
+      </w:r>
+      <w:proofErr w:type="spellStart"/>
+      <w:r>
+        <w:rPr>
+          <w:rFonts w:ascii="Consolas" w:hAnsi="Consolas" w:cs="Consolas"/>
+          <w:sz w:val="20"/>
+        </w:rPr>
+        <w:t>Apailes</w:t>
+      </w:r>
+      <w:proofErr w:type="spellEnd"/>
+      <w:r>
+        <w:rPr>
+          <w:rFonts w:ascii="Consolas" w:hAnsi="Consolas" w:cs="Consolas"/>
+          <w:sz w:val="20"/>
+        </w:rPr>
+        <w:t xml:space="preserve"> </w:t>
+      </w:r>
+      <w:proofErr w:type="spellStart"/>
+      <w:r>
+        <w:rPr>
+          <w:rFonts w:ascii="Consolas" w:hAnsi="Consolas" w:cs="Consolas"/>
+          <w:sz w:val="20"/>
+        </w:rPr>
+        <w:t>decang</w:t>
+      </w:r>
+      <w:proofErr w:type="spellEnd"/>
+    </w:p>
+    <w:p>
+      <w:pPr>
+        <w:pBdr>
+          <w:top w:val="single" w:sz="4" w:space="1" w:color="auto"/>
+          <w:left w:val="single" w:sz="4" w:space="4" w:color="auto"/>
+          <w:bottom w:val="single" w:sz="4" w:space="1" w:color="auto"/>
+          <w:right w:val="single" w:sz="4" w:space="4" w:color="auto"/>
+        </w:pBdr>
+        <w:rPr>
+          <w:rFonts w:ascii="Consolas" w:hAnsi="Consolas" w:cs="Consolas"/>
+          <w:sz w:val="20"/>
+        </w:rPr>
+      </w:pPr>
+      <w:proofErr w:type="spellStart"/>
+      <w:r>
+        <w:rPr>
+          <w:rFonts w:ascii="Consolas" w:hAnsi="Consolas" w:cs="Consolas"/>
+          <w:sz w:val="20"/>
+        </w:rPr>
+        <w:t>yo</w:t>
+      </w:r>
+      <w:proofErr w:type="spellEnd"/>
+      <w:r>
+        <w:rPr>
+          <w:rFonts w:ascii="Consolas" w:hAnsi="Consolas" w:cs="Consolas"/>
+          <w:sz w:val="20"/>
+        </w:rPr>
+        <w:t xml:space="preserve"> med </w:t>
+      </w:r>
+      <w:proofErr w:type="spellStart"/>
+      <w:r>
+        <w:rPr>
+          <w:rFonts w:ascii="Consolas" w:hAnsi="Consolas" w:cs="Consolas"/>
+          <w:sz w:val="20"/>
+        </w:rPr>
+        <w:t>ouse</w:t>
+      </w:r>
+      <w:proofErr w:type="spellEnd"/>
+      <w:r>
+        <w:rPr>
+          <w:rFonts w:ascii="Consolas" w:hAnsi="Consolas" w:cs="Consolas"/>
+          <w:sz w:val="20"/>
+        </w:rPr>
+        <w:t xml:space="preserve"> </w:t>
+      </w:r>
+      <w:proofErr w:type="spellStart"/>
+      <w:r>
+        <w:rPr>
+          <w:rFonts w:ascii="Consolas" w:hAnsi="Consolas" w:cs="Consolas"/>
+          <w:sz w:val="20"/>
+        </w:rPr>
+        <w:t>mernects</w:t>
+      </w:r>
+      <w:proofErr w:type="spellEnd"/>
+      <w:r>
+        <w:rPr>
+          <w:rFonts w:ascii="Consolas" w:hAnsi="Consolas" w:cs="Consolas"/>
+          <w:sz w:val="20"/>
+        </w:rPr>
+        <w:t xml:space="preserve">, </w:t>
+      </w:r>
+      <w:proofErr w:type="spellStart"/>
+      <w:r>
+        <w:rPr>
+          <w:rFonts w:ascii="Consolas" w:hAnsi="Consolas" w:cs="Consolas"/>
+          <w:sz w:val="20"/>
+        </w:rPr>
+        <w:t>neight</w:t>
+      </w:r>
+      <w:proofErr w:type="spellEnd"/>
+      <w:r>
+        <w:rPr>
+          <w:rFonts w:ascii="Consolas" w:hAnsi="Consolas" w:cs="Consolas"/>
+          <w:sz w:val="20"/>
+        </w:rPr>
+        <w:t>,</w:t>
+      </w:r>
+    </w:p>
+    <w:p>
+      <w:pPr>
+        <w:pBdr>
+          <w:top w:val="single" w:sz="4" w:space="1" w:color="auto"/>
+          <w:left w:val="single" w:sz="4" w:space="4" w:color="auto"/>
+          <w:bottom w:val="single" w:sz="4" w:space="1" w:color="auto"/>
+          <w:right w:val="single" w:sz="4" w:space="4" w:color="auto"/>
+        </w:pBdr>
+        <w:rPr>
+          <w:rFonts w:ascii="Consolas" w:hAnsi="Consolas" w:cs="Consolas"/>
+          <w:sz w:val="20"/>
+        </w:rPr>
+      </w:pPr>
+      <w:r>
+        <w:rPr>
+          <w:rFonts w:ascii="Consolas" w:hAnsi="Consolas" w:cs="Consolas"/>
+          <w:sz w:val="20"/>
+        </w:rPr>
+        <w:t xml:space="preserve">There </w:t>
+      </w:r>
+      <w:proofErr w:type="spellStart"/>
+      <w:r>
+        <w:rPr>
+          <w:rFonts w:ascii="Consolas" w:hAnsi="Consolas" w:cs="Consolas"/>
+          <w:sz w:val="20"/>
+        </w:rPr>
+        <w:t>aydial</w:t>
+      </w:r>
+      <w:proofErr w:type="spellEnd"/>
+      <w:r>
+        <w:rPr>
+          <w:rFonts w:ascii="Consolas" w:hAnsi="Consolas" w:cs="Consolas"/>
+          <w:sz w:val="20"/>
+        </w:rPr>
+        <w:t xml:space="preserve"> </w:t>
+      </w:r>
+      <w:proofErr w:type="spellStart"/>
+      <w:r>
+        <w:rPr>
+          <w:rFonts w:ascii="Consolas" w:hAnsi="Consolas" w:cs="Consolas"/>
+          <w:sz w:val="20"/>
+        </w:rPr>
+        <w:t>Fremuped</w:t>
+      </w:r>
+      <w:proofErr w:type="spellEnd"/>
+      <w:r>
+        <w:rPr>
+          <w:rFonts w:ascii="Consolas" w:hAnsi="Consolas" w:cs="Consolas"/>
+          <w:sz w:val="20"/>
+        </w:rPr>
+        <w:t xml:space="preserve"> to </w:t>
+      </w:r>
+      <w:proofErr w:type="spellStart"/>
+      <w:r>
+        <w:rPr>
+          <w:rFonts w:ascii="Consolas" w:hAnsi="Consolas" w:cs="Consolas"/>
+          <w:sz w:val="20"/>
+        </w:rPr>
+        <w:t>hastly</w:t>
+      </w:r>
+      <w:proofErr w:type="spellEnd"/>
+      <w:r>
+        <w:rPr>
+          <w:rFonts w:ascii="Consolas" w:hAnsi="Consolas" w:cs="Consolas"/>
+          <w:sz w:val="20"/>
+        </w:rPr>
+        <w:t xml:space="preserve">, </w:t>
+      </w:r>
+      <w:proofErr w:type="spellStart"/>
+      <w:r>
+        <w:rPr>
+          <w:rFonts w:ascii="Consolas" w:hAnsi="Consolas" w:cs="Consolas"/>
+          <w:sz w:val="20"/>
+        </w:rPr>
+        <w:t>soltas</w:t>
+      </w:r>
+      <w:proofErr w:type="spellEnd"/>
+      <w:r>
+        <w:rPr>
+          <w:rFonts w:ascii="Consolas" w:hAnsi="Consolas" w:cs="Consolas"/>
+          <w:sz w:val="20"/>
+        </w:rPr>
+        <w:t>,</w:t>
+      </w:r>
+    </w:p>
+    <w:p>
+      <w:pPr>
+        <w:pBdr>
+          <w:top w:val="single" w:sz="4" w:space="1" w:color="auto"/>
+          <w:left w:val="single" w:sz="4" w:space="4" w:color="auto"/>
+          <w:bottom w:val="single" w:sz="4" w:space="1" w:color="auto"/>
+          <w:right w:val="single" w:sz="4" w:space="4" w:color="auto"/>
+        </w:pBdr>
+        <w:rPr>
+          <w:rFonts w:ascii="Consolas" w:hAnsi="Consolas" w:cs="Consolas"/>
+          <w:sz w:val="20"/>
+        </w:rPr>
+      </w:pPr>
+      <w:r>
+        <w:rPr>
+          <w:rFonts w:ascii="Consolas" w:hAnsi="Consolas" w:cs="Consolas"/>
+          <w:sz w:val="20"/>
+        </w:rPr>
+        <w:t xml:space="preserve">Look on that </w:t>
+      </w:r>
+      <w:proofErr w:type="spellStart"/>
+      <w:r>
+        <w:rPr>
+          <w:rFonts w:ascii="Consolas" w:hAnsi="Consolas" w:cs="Consolas"/>
+          <w:sz w:val="20"/>
+        </w:rPr>
+        <w:t>houndis</w:t>
+      </w:r>
+      <w:proofErr w:type="spellEnd"/>
+      <w:r>
+        <w:rPr>
+          <w:rFonts w:ascii="Consolas" w:hAnsi="Consolas" w:cs="Consolas"/>
+          <w:sz w:val="20"/>
+        </w:rPr>
+        <w:t>.</w:t>
+      </w:r>
+    </w:p>
+    <w:p>
+      <w:pPr>
+        <w:pBdr>
+          <w:top w:val="single" w:sz="4" w:space="1" w:color="auto"/>
+          <w:left w:val="single" w:sz="4" w:space="4" w:color="auto"/>
+          <w:bottom w:val="single" w:sz="4" w:space="1" w:color="auto"/>
+          <w:right w:val="single" w:sz="4" w:space="4" w:color="auto"/>
+        </w:pBdr>
+        <w:rPr>
+          <w:rFonts w:ascii="Consolas" w:hAnsi="Consolas" w:cs="Consolas"/>
+          <w:sz w:val="20"/>
+        </w:rPr>
+      </w:pPr>
+    </w:p>
+    <w:p>
+      <w:pPr>
+        <w:pBdr>
+          <w:top w:val="single" w:sz="4" w:space="1" w:color="auto"/>
+          <w:left w:val="single" w:sz="4" w:space="4" w:color="auto"/>
+          <w:bottom w:val="single" w:sz="4" w:space="1" w:color="auto"/>
+          <w:right w:val="single" w:sz="4" w:space="4" w:color="auto"/>
+        </w:pBdr>
+        <w:rPr>
+          <w:rFonts w:ascii="Consolas" w:hAnsi="Consolas" w:cs="Consolas"/>
+          <w:sz w:val="20"/>
+        </w:rPr>
+      </w:pPr>
+      <w:r>
+        <w:rPr>
+          <w:rFonts w:ascii="Consolas" w:hAnsi="Consolas" w:cs="Consolas"/>
+          <w:sz w:val="20"/>
+        </w:rPr>
+        <w:t>JULIET:</w:t>
+      </w:r>
+    </w:p>
+    <w:p>
+      <w:pPr>
+        <w:pBdr>
+          <w:top w:val="single" w:sz="4" w:space="1" w:color="auto"/>
+          <w:left w:val="single" w:sz="4" w:space="4" w:color="auto"/>
+          <w:bottom w:val="single" w:sz="4" w:space="1" w:color="auto"/>
+          <w:right w:val="single" w:sz="4" w:space="4" w:color="auto"/>
+        </w:pBdr>
+        <w:rPr>
+          <w:rFonts w:ascii="Consolas" w:hAnsi="Consolas" w:cs="Consolas"/>
+          <w:sz w:val="20"/>
+        </w:rPr>
+      </w:pPr>
+      <w:r>
+        <w:rPr>
+          <w:rFonts w:ascii="Consolas" w:hAnsi="Consolas" w:cs="Consolas"/>
+          <w:sz w:val="20"/>
+        </w:rPr>
+        <w:t xml:space="preserve">The </w:t>
+      </w:r>
+      <w:proofErr w:type="spellStart"/>
+      <w:r>
+        <w:rPr>
+          <w:rFonts w:ascii="Consolas" w:hAnsi="Consolas" w:cs="Consolas"/>
+          <w:sz w:val="20"/>
+        </w:rPr>
+        <w:t>bood</w:t>
+      </w:r>
+      <w:proofErr w:type="spellEnd"/>
+      <w:r>
+        <w:rPr>
+          <w:rFonts w:ascii="Consolas" w:hAnsi="Consolas" w:cs="Consolas"/>
+          <w:sz w:val="20"/>
+        </w:rPr>
+        <w:t xml:space="preserve"> I.</w:t>
+      </w:r>
+    </w:p>
+    <w:p>
+      <w:pPr>
+        <w:pBdr>
+          <w:top w:val="single" w:sz="4" w:space="1" w:color="auto"/>
+          <w:left w:val="single" w:sz="4" w:space="4" w:color="auto"/>
+          <w:bottom w:val="single" w:sz="4" w:space="1" w:color="auto"/>
+          <w:right w:val="single" w:sz="4" w:space="4" w:color="auto"/>
+        </w:pBdr>
+        <w:rPr>
+          <w:rFonts w:ascii="Consolas" w:hAnsi="Consolas" w:cs="Consolas"/>
+          <w:sz w:val="20"/>
+        </w:rPr>
+      </w:pPr>
+      <w:r>
+        <w:rPr>
+          <w:rFonts w:ascii="Consolas" w:hAnsi="Consolas" w:cs="Consolas"/>
+          <w:sz w:val="20"/>
+        </w:rPr>
+        <w:t xml:space="preserve">Your </w:t>
+      </w:r>
+      <w:proofErr w:type="spellStart"/>
+      <w:r>
+        <w:rPr>
+          <w:rFonts w:ascii="Consolas" w:hAnsi="Consolas" w:cs="Consolas"/>
+          <w:sz w:val="20"/>
+        </w:rPr>
+        <w:t>suchence</w:t>
+      </w:r>
+      <w:proofErr w:type="spellEnd"/>
+      <w:r>
+        <w:rPr>
+          <w:rFonts w:ascii="Consolas" w:hAnsi="Consolas" w:cs="Consolas"/>
+          <w:sz w:val="20"/>
+        </w:rPr>
+        <w:t xml:space="preserve"> </w:t>
+      </w:r>
+      <w:proofErr w:type="spellStart"/>
+      <w:r>
+        <w:rPr>
+          <w:rFonts w:ascii="Consolas" w:hAnsi="Consolas" w:cs="Consolas"/>
+          <w:sz w:val="20"/>
+        </w:rPr>
+        <w:t>buge</w:t>
+      </w:r>
+      <w:proofErr w:type="spellEnd"/>
+      <w:r>
+        <w:rPr>
+          <w:rFonts w:ascii="Consolas" w:hAnsi="Consolas" w:cs="Consolas"/>
+          <w:sz w:val="20"/>
+        </w:rPr>
+        <w:t xml:space="preserve"> what a hast </w:t>
+      </w:r>
+      <w:proofErr w:type="spellStart"/>
+      <w:r>
+        <w:rPr>
+          <w:rFonts w:ascii="Consolas" w:hAnsi="Consolas" w:cs="Consolas"/>
+          <w:sz w:val="20"/>
+        </w:rPr>
+        <w:t>lold</w:t>
+      </w:r>
+      <w:proofErr w:type="spellEnd"/>
+      <w:r>
+        <w:rPr>
+          <w:rFonts w:ascii="Consolas" w:hAnsi="Consolas" w:cs="Consolas"/>
+          <w:sz w:val="20"/>
+        </w:rPr>
+        <w:t>,</w:t>
+      </w:r>
+    </w:p>
+    <w:p>
+      <w:pPr>
+        <w:pBdr>
+          <w:top w:val="single" w:sz="4" w:space="1" w:color="auto"/>
+          <w:left w:val="single" w:sz="4" w:space="4" w:color="auto"/>
+          <w:bottom w:val="single" w:sz="4" w:space="1" w:color="auto"/>
+          <w:right w:val="single" w:sz="4" w:space="4" w:color="auto"/>
+        </w:pBdr>
+        <w:rPr>
+          <w:rFonts w:ascii="Consolas" w:hAnsi="Consolas" w:cs="Consolas"/>
+          <w:sz w:val="20"/>
+        </w:rPr>
+      </w:pPr>
+      <w:proofErr w:type="spellStart"/>
+      <w:r>
+        <w:rPr>
+          <w:rFonts w:ascii="Consolas" w:hAnsi="Consolas" w:cs="Consolas"/>
+          <w:sz w:val="20"/>
+        </w:rPr>
+        <w:t>Thush</w:t>
+      </w:r>
+      <w:proofErr w:type="spellEnd"/>
+      <w:r>
+        <w:rPr>
+          <w:rFonts w:ascii="Consolas" w:hAnsi="Consolas" w:cs="Consolas"/>
+          <w:sz w:val="20"/>
+        </w:rPr>
+        <w:t xml:space="preserve"> this </w:t>
+      </w:r>
+      <w:proofErr w:type="spellStart"/>
+      <w:r>
+        <w:rPr>
+          <w:rFonts w:ascii="Consolas" w:hAnsi="Consolas" w:cs="Consolas"/>
+          <w:sz w:val="20"/>
+        </w:rPr>
+        <w:t>migh's</w:t>
+      </w:r>
+      <w:proofErr w:type="spellEnd"/>
+      <w:r>
+        <w:rPr>
+          <w:rFonts w:ascii="Consolas" w:hAnsi="Consolas" w:cs="Consolas"/>
+          <w:sz w:val="20"/>
+        </w:rPr>
+        <w:t xml:space="preserve"> most park </w:t>
+      </w:r>
+      <w:proofErr w:type="spellStart"/>
+      <w:r>
+        <w:rPr>
+          <w:rFonts w:ascii="Consolas" w:hAnsi="Consolas" w:cs="Consolas"/>
+          <w:sz w:val="20"/>
+        </w:rPr>
+        <w:t>Ancer</w:t>
+      </w:r>
+      <w:proofErr w:type="spellEnd"/>
+    </w:p>
+    <w:p>
+      <w:pPr>
+        <w:pBdr>
+          <w:top w:val="single" w:sz="4" w:space="1" w:color="auto"/>
+          <w:left w:val="single" w:sz="4" w:space="4" w:color="auto"/>
+          <w:bottom w:val="single" w:sz="4" w:space="1" w:color="auto"/>
+          <w:right w:val="single" w:sz="4" w:space="4" w:color="auto"/>
+        </w:pBdr>
+        <w:rPr>
+          <w:rFonts w:ascii="Consolas" w:hAnsi="Consolas" w:cs="Consolas"/>
+          <w:sz w:val="20"/>
+        </w:rPr>
+      </w:pPr>
+      <w:r>
+        <w:rPr>
+          <w:rFonts w:ascii="Consolas" w:hAnsi="Consolas" w:cs="Consolas"/>
+          <w:sz w:val="20"/>
+        </w:rPr>
+        <w:t xml:space="preserve">By, </w:t>
+      </w:r>
+      <w:proofErr w:type="spellStart"/>
+      <w:r>
+        <w:rPr>
+          <w:rFonts w:ascii="Consolas" w:hAnsi="Consolas" w:cs="Consolas"/>
+          <w:sz w:val="20"/>
+        </w:rPr>
+        <w:t>anlless</w:t>
+      </w:r>
+      <w:proofErr w:type="spellEnd"/>
+      <w:r>
+        <w:rPr>
+          <w:rFonts w:ascii="Consolas" w:hAnsi="Consolas" w:cs="Consolas"/>
+          <w:sz w:val="20"/>
+        </w:rPr>
+        <w:t xml:space="preserve">, </w:t>
+      </w:r>
+      <w:proofErr w:type="spellStart"/>
+      <w:r>
+        <w:rPr>
+          <w:rFonts w:ascii="Consolas" w:hAnsi="Consolas" w:cs="Consolas"/>
+          <w:sz w:val="20"/>
+        </w:rPr>
+        <w:t>eart'gl</w:t>
+      </w:r>
+      <w:proofErr w:type="spellEnd"/>
+      <w:r>
+        <w:rPr>
+          <w:rFonts w:ascii="Consolas" w:hAnsi="Consolas" w:cs="Consolas"/>
+          <w:sz w:val="20"/>
+        </w:rPr>
+        <w:t xml:space="preserve"> the </w:t>
+      </w:r>
+      <w:proofErr w:type="spellStart"/>
+      <w:r>
+        <w:rPr>
+          <w:rFonts w:ascii="Consolas" w:hAnsi="Consolas" w:cs="Consolas"/>
+          <w:sz w:val="20"/>
+        </w:rPr>
+        <w:t>Gaid</w:t>
+      </w:r>
+      <w:proofErr w:type="spellEnd"/>
+      <w:r>
+        <w:rPr>
+          <w:rFonts w:ascii="Consolas" w:hAnsi="Consolas" w:cs="Consolas"/>
+          <w:sz w:val="20"/>
+        </w:rPr>
+        <w:t xml:space="preserve"> brace</w:t>
+      </w:r>
+    </w:p>
+    <w:p>
+      <w:pPr>
+        <w:pBdr>
+          <w:top w:val="single" w:sz="4" w:space="1" w:color="auto"/>
+          <w:left w:val="single" w:sz="4" w:space="4" w:color="auto"/>
+          <w:bottom w:val="single" w:sz="4" w:space="1" w:color="auto"/>
+          <w:right w:val="single" w:sz="4" w:space="4" w:color="auto"/>
+        </w:pBdr>
+        <w:rPr>
+          <w:rFonts w:ascii="Consolas" w:hAnsi="Consolas" w:cs="Consolas"/>
+          <w:sz w:val="20"/>
+        </w:rPr>
+      </w:pPr>
+      <w:r>
+        <w:rPr>
+          <w:rFonts w:ascii="Consolas" w:hAnsi="Consolas" w:cs="Consolas"/>
+          <w:sz w:val="20"/>
+        </w:rPr>
+        <w:t xml:space="preserve">Tee </w:t>
+      </w:r>
+      <w:proofErr w:type="spellStart"/>
+      <w:r>
+        <w:rPr>
+          <w:rFonts w:ascii="Consolas" w:hAnsi="Consolas" w:cs="Consolas"/>
+          <w:sz w:val="20"/>
+        </w:rPr>
+        <w:t>aboud</w:t>
+      </w:r>
+      <w:proofErr w:type="spellEnd"/>
+      <w:r>
+        <w:rPr>
+          <w:rFonts w:ascii="Consolas" w:hAnsi="Consolas" w:cs="Consolas"/>
+          <w:sz w:val="20"/>
+        </w:rPr>
+        <w:t xml:space="preserve"> by you so </w:t>
+      </w:r>
+      <w:proofErr w:type="spellStart"/>
+      <w:r>
+        <w:rPr>
+          <w:rFonts w:ascii="Consolas" w:hAnsi="Consolas" w:cs="Consolas"/>
+          <w:sz w:val="20"/>
+        </w:rPr>
+        <w:t>dan</w:t>
+      </w:r>
+      <w:proofErr w:type="spellEnd"/>
+      <w:r>
+        <w:rPr>
+          <w:rFonts w:ascii="Consolas" w:hAnsi="Consolas" w:cs="Consolas"/>
+          <w:sz w:val="20"/>
+        </w:rPr>
+        <w:t xml:space="preserve"> let </w:t>
+      </w:r>
+      <w:proofErr w:type="spellStart"/>
+      <w:r>
+        <w:rPr>
+          <w:rFonts w:ascii="Consolas" w:hAnsi="Consolas" w:cs="Consolas"/>
+          <w:sz w:val="20"/>
+        </w:rPr>
+        <w:t>neprit</w:t>
+      </w:r>
+      <w:proofErr w:type="spellEnd"/>
+      <w:r>
+        <w:rPr>
+          <w:rFonts w:ascii="Consolas" w:hAnsi="Consolas" w:cs="Consolas"/>
+          <w:sz w:val="20"/>
+        </w:rPr>
+        <w:t>,</w:t>
+      </w:r>
+    </w:p>
+    <w:p>
+      <w:pPr>
+        <w:pBdr>
+          <w:top w:val="single" w:sz="4" w:space="1" w:color="auto"/>
+          <w:left w:val="single" w:sz="4" w:space="4" w:color="auto"/>
+          <w:bottom w:val="single" w:sz="4" w:space="1" w:color="auto"/>
+          <w:right w:val="single" w:sz="4" w:space="4" w:color="auto"/>
+        </w:pBdr>
+        <w:rPr>
+          <w:rFonts w:ascii="Consolas" w:hAnsi="Consolas" w:cs="Consolas"/>
+          <w:sz w:val="20"/>
+        </w:rPr>
+      </w:pPr>
+      <w:r>
+        <w:rPr>
+          <w:rFonts w:ascii="Consolas" w:hAnsi="Consolas" w:cs="Consolas"/>
+          <w:sz w:val="20"/>
+        </w:rPr>
+        <w:t xml:space="preserve">Chough </w:t>
+      </w:r>
+      <w:proofErr w:type="spellStart"/>
+      <w:r>
+        <w:rPr>
+          <w:rFonts w:ascii="Consolas" w:hAnsi="Consolas" w:cs="Consolas"/>
+          <w:sz w:val="20"/>
+        </w:rPr>
+        <w:t>hazs</w:t>
+      </w:r>
+      <w:proofErr w:type="spellEnd"/>
+      <w:r>
+        <w:rPr>
+          <w:rFonts w:ascii="Consolas" w:hAnsi="Consolas" w:cs="Consolas"/>
+          <w:sz w:val="20"/>
+        </w:rPr>
+        <w:t xml:space="preserve"> of your </w:t>
+      </w:r>
+      <w:proofErr w:type="spellStart"/>
+      <w:r>
+        <w:rPr>
+          <w:rFonts w:ascii="Consolas" w:hAnsi="Consolas" w:cs="Consolas"/>
+          <w:sz w:val="20"/>
+        </w:rPr>
+        <w:t>nothraves</w:t>
+      </w:r>
+      <w:proofErr w:type="spellEnd"/>
+      <w:r>
+        <w:rPr>
+          <w:rFonts w:ascii="Consolas" w:hAnsi="Consolas" w:cs="Consolas"/>
+          <w:sz w:val="20"/>
+        </w:rPr>
+        <w:t xml:space="preserve"> him? O </w:t>
+      </w:r>
+      <w:proofErr w:type="spellStart"/>
+      <w:r>
+        <w:rPr>
+          <w:rFonts w:ascii="Consolas" w:hAnsi="Consolas" w:cs="Consolas"/>
+          <w:sz w:val="20"/>
+        </w:rPr>
+        <w:t>prits</w:t>
+      </w:r>
+      <w:proofErr w:type="spellEnd"/>
+      <w:r>
+        <w:rPr>
+          <w:rFonts w:ascii="Consolas" w:hAnsi="Consolas" w:cs="Consolas"/>
+          <w:sz w:val="20"/>
+        </w:rPr>
+        <w:t xml:space="preserve"> to for sigs,</w:t>
+      </w:r>
+    </w:p>
+    <w:p>
+      <w:pPr>
+        <w:pBdr>
+          <w:top w:val="single" w:sz="4" w:space="1" w:color="auto"/>
+          <w:left w:val="single" w:sz="4" w:space="4" w:color="auto"/>
+          <w:bottom w:val="single" w:sz="4" w:space="1" w:color="auto"/>
+          <w:right w:val="single" w:sz="4" w:space="4" w:color="auto"/>
+        </w:pBdr>
+        <w:rPr>
+          <w:rFonts w:ascii="Consolas" w:hAnsi="Consolas" w:cs="Consolas"/>
+          <w:sz w:val="20"/>
+        </w:rPr>
+      </w:pPr>
+      <w:r>
+        <w:rPr>
+          <w:rFonts w:ascii="Consolas" w:hAnsi="Consolas" w:cs="Consolas"/>
+          <w:sz w:val="20"/>
+        </w:rPr>
+        <w:t xml:space="preserve">And </w:t>
+      </w:r>
+      <w:proofErr w:type="spellStart"/>
+      <w:r>
+        <w:rPr>
+          <w:rFonts w:ascii="Consolas" w:hAnsi="Consolas" w:cs="Consolas"/>
+          <w:sz w:val="20"/>
+        </w:rPr>
+        <w:t>pleack</w:t>
+      </w:r>
+      <w:proofErr w:type="spellEnd"/>
+      <w:r>
+        <w:rPr>
+          <w:rFonts w:ascii="Consolas" w:hAnsi="Consolas" w:cs="Consolas"/>
+          <w:sz w:val="20"/>
+        </w:rPr>
+        <w:t xml:space="preserve"> my </w:t>
+      </w:r>
+      <w:proofErr w:type="spellStart"/>
+      <w:r>
+        <w:rPr>
+          <w:rFonts w:ascii="Consolas" w:hAnsi="Consolas" w:cs="Consolas"/>
+          <w:sz w:val="20"/>
+        </w:rPr>
+        <w:t>Emnow</w:t>
+      </w:r>
+      <w:proofErr w:type="spellEnd"/>
+      <w:r>
+        <w:rPr>
+          <w:rFonts w:ascii="Consolas" w:hAnsi="Consolas" w:cs="Consolas"/>
+          <w:sz w:val="20"/>
+        </w:rPr>
+        <w:t xml:space="preserve">, the </w:t>
+      </w:r>
+      <w:proofErr w:type="spellStart"/>
+      <w:r>
+        <w:rPr>
+          <w:rFonts w:ascii="Consolas" w:hAnsi="Consolas" w:cs="Consolas"/>
+          <w:sz w:val="20"/>
+        </w:rPr>
+        <w:t>subsuen</w:t>
+      </w:r>
+      <w:proofErr w:type="spellEnd"/>
+      <w:r>
+        <w:rPr>
+          <w:rFonts w:ascii="Consolas" w:hAnsi="Consolas" w:cs="Consolas"/>
+          <w:sz w:val="20"/>
+        </w:rPr>
+        <w:t xml:space="preserve"> he </w:t>
+      </w:r>
+      <w:proofErr w:type="spellStart"/>
+      <w:r>
+        <w:rPr>
+          <w:rFonts w:ascii="Consolas" w:hAnsi="Consolas" w:cs="Consolas"/>
+          <w:sz w:val="20"/>
+        </w:rPr>
+        <w:t>twes</w:t>
+      </w:r>
+      <w:proofErr w:type="spellEnd"/>
+      <w:r>
+        <w:rPr>
+          <w:rFonts w:ascii="Consolas" w:hAnsi="Consolas" w:cs="Consolas"/>
+          <w:sz w:val="20"/>
+        </w:rPr>
+        <w:t xml:space="preserve"> right.</w:t>
+      </w:r>
+    </w:p>
+    <w:p>
+      <w:pPr>
+        <w:pBdr>
+          <w:top w:val="single" w:sz="4" w:space="1" w:color="auto"/>
+          <w:left w:val="single" w:sz="4" w:space="4" w:color="auto"/>
+          <w:bottom w:val="single" w:sz="4" w:space="1" w:color="auto"/>
+          <w:right w:val="single" w:sz="4" w:space="4" w:color="auto"/>
+        </w:pBdr>
+        <w:rPr>
+          <w:rFonts w:ascii="Consolas" w:hAnsi="Consolas" w:cs="Consolas"/>
+          <w:sz w:val="20"/>
+        </w:rPr>
+      </w:pPr>
+    </w:p>
+    <w:p>
+      <w:pPr>
+        <w:pBdr>
+          <w:top w:val="single" w:sz="4" w:space="1" w:color="auto"/>
+          <w:left w:val="single" w:sz="4" w:space="4" w:color="auto"/>
+          <w:bottom w:val="single" w:sz="4" w:space="1" w:color="auto"/>
+          <w:right w:val="single" w:sz="4" w:space="4" w:color="auto"/>
+        </w:pBdr>
+        <w:rPr>
+          <w:rFonts w:ascii="Consolas" w:hAnsi="Consolas" w:cs="Consolas"/>
+          <w:sz w:val="20"/>
+        </w:rPr>
+      </w:pPr>
+      <w:r>
+        <w:rPr>
+          <w:rFonts w:ascii="Consolas" w:hAnsi="Consolas" w:cs="Consolas"/>
+          <w:sz w:val="20"/>
+        </w:rPr>
+        <w:t>POLIUS:</w:t>
+      </w:r>
+    </w:p>
+    <w:p>
+      <w:pPr>
+        <w:pBdr>
+          <w:top w:val="single" w:sz="4" w:space="1" w:color="auto"/>
+          <w:left w:val="single" w:sz="4" w:space="4" w:color="auto"/>
+          <w:bottom w:val="single" w:sz="4" w:space="1" w:color="auto"/>
+          <w:right w:val="single" w:sz="4" w:space="4" w:color="auto"/>
+        </w:pBdr>
+        <w:rPr>
+          <w:rFonts w:ascii="Consolas" w:hAnsi="Consolas" w:cs="Consolas"/>
+          <w:sz w:val="20"/>
+        </w:rPr>
+      </w:pPr>
+      <w:r>
+        <w:rPr>
+          <w:rFonts w:ascii="Consolas" w:hAnsi="Consolas" w:cs="Consolas"/>
+          <w:sz w:val="20"/>
+        </w:rPr>
+        <w:t xml:space="preserve">No </w:t>
+      </w:r>
+      <w:proofErr w:type="spellStart"/>
+      <w:r>
+        <w:rPr>
+          <w:rFonts w:ascii="Consolas" w:hAnsi="Consolas" w:cs="Consolas"/>
+          <w:sz w:val="20"/>
+        </w:rPr>
+        <w:t>ances</w:t>
+      </w:r>
+      <w:proofErr w:type="spellEnd"/>
+      <w:r>
+        <w:rPr>
+          <w:rFonts w:ascii="Consolas" w:hAnsi="Consolas" w:cs="Consolas"/>
+          <w:sz w:val="20"/>
+        </w:rPr>
+        <w:t xml:space="preserve"> and not </w:t>
+      </w:r>
+      <w:proofErr w:type="spellStart"/>
+      <w:r>
+        <w:rPr>
+          <w:rFonts w:ascii="Consolas" w:hAnsi="Consolas" w:cs="Consolas"/>
+          <w:sz w:val="20"/>
+        </w:rPr>
+        <w:t>prinfens</w:t>
+      </w:r>
+      <w:proofErr w:type="spellEnd"/>
+    </w:p>
+    <w:p>
+      <w:pPr>
+        <w:pBdr>
+          <w:top w:val="single" w:sz="4" w:space="1" w:color="auto"/>
+          <w:left w:val="single" w:sz="4" w:space="4" w:color="auto"/>
+          <w:bottom w:val="single" w:sz="4" w:space="1" w:color="auto"/>
+          <w:right w:val="single" w:sz="4" w:space="4" w:color="auto"/>
+        </w:pBdr>
+        <w:rPr>
+          <w:rFonts w:ascii="Consolas" w:hAnsi="Consolas" w:cs="Consolas"/>
+          <w:sz w:val="20"/>
+        </w:rPr>
+      </w:pPr>
+      <w:r>
+        <w:rPr>
+          <w:rFonts w:ascii="Consolas" w:hAnsi="Consolas" w:cs="Consolas"/>
+          <w:sz w:val="20"/>
+        </w:rPr>
+        <w:t xml:space="preserve">To supper! </w:t>
+      </w:r>
+      <w:proofErr w:type="spellStart"/>
+      <w:r>
+        <w:rPr>
+          <w:rFonts w:ascii="Consolas" w:hAnsi="Consolas" w:cs="Consolas"/>
+          <w:sz w:val="20"/>
+        </w:rPr>
+        <w:t>Wronder</w:t>
+      </w:r>
+      <w:proofErr w:type="spellEnd"/>
+      <w:r>
+        <w:rPr>
+          <w:rFonts w:ascii="Consolas" w:hAnsi="Consolas" w:cs="Consolas"/>
+          <w:sz w:val="20"/>
+        </w:rPr>
+        <w:t xml:space="preserve"> to arm and </w:t>
+      </w:r>
+      <w:proofErr w:type="spellStart"/>
+      <w:r>
+        <w:rPr>
+          <w:rFonts w:ascii="Consolas" w:hAnsi="Consolas" w:cs="Consolas"/>
+          <w:sz w:val="20"/>
+        </w:rPr>
+        <w:t>mit</w:t>
+      </w:r>
+      <w:proofErr w:type="spellEnd"/>
+      <w:r>
+        <w:rPr>
+          <w:rFonts w:ascii="Consolas" w:hAnsi="Consolas" w:cs="Consolas"/>
+          <w:sz w:val="20"/>
+        </w:rPr>
+        <w:t>.</w:t>
+      </w:r>
+    </w:p>
+    <w:p>
+      <w:pPr>
+        <w:pBdr>
+          <w:top w:val="single" w:sz="4" w:space="1" w:color="auto"/>
+          <w:left w:val="single" w:sz="4" w:space="4" w:color="auto"/>
+          <w:bottom w:val="single" w:sz="4" w:space="1" w:color="auto"/>
+          <w:right w:val="single" w:sz="4" w:space="4" w:color="auto"/>
+        </w:pBdr>
+        <w:rPr>
+          <w:rFonts w:ascii="Consolas" w:hAnsi="Consolas" w:cs="Consolas"/>
+          <w:sz w:val="20"/>
+        </w:rPr>
+      </w:pPr>
+      <w:proofErr w:type="spellStart"/>
+      <w:r>
+        <w:rPr>
+          <w:rFonts w:ascii="Consolas" w:hAnsi="Consolas" w:cs="Consolas"/>
+          <w:sz w:val="20"/>
+        </w:rPr>
+        <w:t>Thits</w:t>
+      </w:r>
+      <w:proofErr w:type="spellEnd"/>
+      <w:r>
+        <w:rPr>
+          <w:rFonts w:ascii="Consolas" w:hAnsi="Consolas" w:cs="Consolas"/>
+          <w:sz w:val="20"/>
+        </w:rPr>
+        <w:t xml:space="preserve"> </w:t>
+      </w:r>
+      <w:proofErr w:type="spellStart"/>
+      <w:r>
+        <w:rPr>
+          <w:rFonts w:ascii="Consolas" w:hAnsi="Consolas" w:cs="Consolas"/>
+          <w:sz w:val="20"/>
+        </w:rPr>
+        <w:t>od'y</w:t>
+      </w:r>
+      <w:proofErr w:type="spellEnd"/>
+      <w:r>
+        <w:rPr>
+          <w:rFonts w:ascii="Consolas" w:hAnsi="Consolas" w:cs="Consolas"/>
+          <w:sz w:val="20"/>
+        </w:rPr>
+        <w:t xml:space="preserve"> me </w:t>
+      </w:r>
+      <w:proofErr w:type="spellStart"/>
+      <w:r>
+        <w:rPr>
+          <w:rFonts w:ascii="Consolas" w:hAnsi="Consolas" w:cs="Consolas"/>
+          <w:sz w:val="20"/>
+        </w:rPr>
+        <w:t>mutar</w:t>
+      </w:r>
+      <w:proofErr w:type="spellEnd"/>
+      <w:r>
+        <w:rPr>
+          <w:rFonts w:ascii="Consolas" w:hAnsi="Consolas" w:cs="Consolas"/>
+          <w:sz w:val="20"/>
+        </w:rPr>
+        <w:t xml:space="preserve"> pulled my </w:t>
+      </w:r>
+      <w:proofErr w:type="spellStart"/>
+      <w:r>
+        <w:rPr>
+          <w:rFonts w:ascii="Consolas" w:hAnsi="Consolas" w:cs="Consolas"/>
+          <w:sz w:val="20"/>
+        </w:rPr>
+        <w:t>honess</w:t>
+      </w:r>
+      <w:proofErr w:type="spellEnd"/>
+      <w:r>
+        <w:rPr>
+          <w:rFonts w:ascii="Consolas" w:hAnsi="Consolas" w:cs="Consolas"/>
+          <w:sz w:val="20"/>
+        </w:rPr>
+        <w:t xml:space="preserve">, </w:t>
+      </w:r>
+      <w:proofErr w:type="spellStart"/>
+      <w:r>
+        <w:rPr>
+          <w:rFonts w:ascii="Consolas" w:hAnsi="Consolas" w:cs="Consolas"/>
+          <w:sz w:val="20"/>
+        </w:rPr>
+        <w:t>leired</w:t>
+      </w:r>
+      <w:proofErr w:type="spellEnd"/>
+      <w:r>
+        <w:rPr>
+          <w:rFonts w:ascii="Consolas" w:hAnsi="Consolas" w:cs="Consolas"/>
+          <w:sz w:val="20"/>
+        </w:rPr>
+        <w:t>.</w:t>
+      </w:r>
+    </w:p>
+    <w:p>
+      <w:pPr>
+        <w:pBdr>
+          <w:top w:val="single" w:sz="4" w:space="1" w:color="auto"/>
+          <w:left w:val="single" w:sz="4" w:space="4" w:color="auto"/>
+          <w:bottom w:val="single" w:sz="4" w:space="1" w:color="auto"/>
+          <w:right w:val="single" w:sz="4" w:space="4" w:color="auto"/>
+        </w:pBdr>
+        <w:rPr>
+          <w:rFonts w:ascii="Consolas" w:hAnsi="Consolas" w:cs="Consolas"/>
+          <w:sz w:val="20"/>
+        </w:rPr>
+      </w:pPr>
+    </w:p>
+    <w:p>
+      <w:pPr>
+        <w:pBdr>
+          <w:top w:val="single" w:sz="4" w:space="1" w:color="auto"/>
+          <w:left w:val="single" w:sz="4" w:space="4" w:color="auto"/>
+          <w:bottom w:val="single" w:sz="4" w:space="1" w:color="auto"/>
+          <w:right w:val="single" w:sz="4" w:space="4" w:color="auto"/>
+        </w:pBdr>
+        <w:rPr>
+          <w:rFonts w:ascii="Consolas" w:hAnsi="Consolas" w:cs="Consolas"/>
+          <w:sz w:val="20"/>
+        </w:rPr>
+      </w:pPr>
+      <w:r>
+        <w:rPr>
+          <w:rFonts w:ascii="Consolas" w:hAnsi="Consolas" w:cs="Consolas"/>
+          <w:sz w:val="20"/>
+        </w:rPr>
+        <w:t>CLOMETLANUS:</w:t>
+      </w:r>
+    </w:p>
+    <w:p>
+      <w:pPr>
+        <w:pBdr>
+          <w:top w:val="single" w:sz="4" w:space="1" w:color="auto"/>
+          <w:left w:val="single" w:sz="4" w:space="4" w:color="auto"/>
+          <w:bottom w:val="single" w:sz="4" w:space="1" w:color="auto"/>
+          <w:right w:val="single" w:sz="4" w:space="4" w:color="auto"/>
+        </w:pBdr>
+        <w:rPr>
+          <w:rFonts w:ascii="Consolas" w:hAnsi="Consolas" w:cs="Consolas"/>
+          <w:sz w:val="20"/>
+        </w:rPr>
+      </w:pPr>
+      <w:r>
+        <w:rPr>
+          <w:rFonts w:ascii="Consolas" w:hAnsi="Consolas" w:cs="Consolas"/>
+          <w:sz w:val="20"/>
+        </w:rPr>
+        <w:t xml:space="preserve">I, I day, breads on </w:t>
+      </w:r>
+      <w:proofErr w:type="spellStart"/>
+      <w:r>
+        <w:rPr>
+          <w:rFonts w:ascii="Consolas" w:hAnsi="Consolas" w:cs="Consolas"/>
+          <w:sz w:val="20"/>
+        </w:rPr>
+        <w:t>membuse</w:t>
+      </w:r>
+      <w:proofErr w:type="spellEnd"/>
+      <w:r>
+        <w:rPr>
+          <w:rFonts w:ascii="Consolas" w:hAnsi="Consolas" w:cs="Consolas"/>
+          <w:sz w:val="20"/>
+        </w:rPr>
+        <w:t xml:space="preserve"> of </w:t>
+      </w:r>
+      <w:proofErr w:type="spellStart"/>
+      <w:r>
+        <w:rPr>
+          <w:rFonts w:ascii="Consolas" w:hAnsi="Consolas" w:cs="Consolas"/>
+          <w:sz w:val="20"/>
+        </w:rPr>
+        <w:t>beserce</w:t>
+      </w:r>
+      <w:proofErr w:type="spellEnd"/>
+      <w:r>
+        <w:rPr>
+          <w:rFonts w:ascii="Consolas" w:hAnsi="Consolas" w:cs="Consolas"/>
+          <w:sz w:val="20"/>
+        </w:rPr>
+        <w:t>:</w:t>
+      </w:r>
+    </w:p>
+    <w:p>
+      <w:pPr>
+        <w:pBdr>
+          <w:top w:val="single" w:sz="4" w:space="1" w:color="auto"/>
+          <w:left w:val="single" w:sz="4" w:space="4" w:color="auto"/>
+          <w:bottom w:val="single" w:sz="4" w:space="1" w:color="auto"/>
+          <w:right w:val="single" w:sz="4" w:space="4" w:color="auto"/>
+        </w:pBdr>
+        <w:rPr>
+          <w:rFonts w:ascii="Consolas" w:hAnsi="Consolas" w:cs="Consolas"/>
+          <w:sz w:val="20"/>
+        </w:rPr>
+      </w:pPr>
+      <w:proofErr w:type="spellStart"/>
+      <w:r>
+        <w:rPr>
+          <w:rFonts w:ascii="Consolas" w:hAnsi="Consolas" w:cs="Consolas"/>
+          <w:sz w:val="20"/>
+        </w:rPr>
+        <w:t>Belard</w:t>
+      </w:r>
+      <w:proofErr w:type="spellEnd"/>
+      <w:r>
+        <w:rPr>
+          <w:rFonts w:ascii="Consolas" w:hAnsi="Consolas" w:cs="Consolas"/>
+          <w:sz w:val="20"/>
+        </w:rPr>
+        <w:t xml:space="preserve">, </w:t>
+      </w:r>
+      <w:proofErr w:type="spellStart"/>
+      <w:r>
+        <w:rPr>
+          <w:rFonts w:ascii="Consolas" w:hAnsi="Consolas" w:cs="Consolas"/>
+          <w:sz w:val="20"/>
+        </w:rPr>
+        <w:t>them</w:t>
+      </w:r>
+      <w:proofErr w:type="spellEnd"/>
+      <w:r>
+        <w:rPr>
+          <w:rFonts w:ascii="Consolas" w:hAnsi="Consolas" w:cs="Consolas"/>
+          <w:sz w:val="20"/>
+        </w:rPr>
+        <w:t xml:space="preserve"> </w:t>
+      </w:r>
+      <w:proofErr w:type="spellStart"/>
+      <w:r>
+        <w:rPr>
+          <w:rFonts w:ascii="Consolas" w:hAnsi="Consolas" w:cs="Consolas"/>
+          <w:sz w:val="20"/>
+        </w:rPr>
+        <w:t>intell</w:t>
+      </w:r>
+      <w:proofErr w:type="spellEnd"/>
+      <w:r>
+        <w:rPr>
+          <w:rFonts w:ascii="Consolas" w:hAnsi="Consolas" w:cs="Consolas"/>
+          <w:sz w:val="20"/>
+        </w:rPr>
+        <w:t xml:space="preserve"> you </w:t>
+      </w:r>
+      <w:proofErr w:type="spellStart"/>
+      <w:r>
+        <w:rPr>
+          <w:rFonts w:ascii="Consolas" w:hAnsi="Consolas" w:cs="Consolas"/>
+          <w:sz w:val="20"/>
+        </w:rPr>
+        <w:t>meed</w:t>
+      </w:r>
+      <w:proofErr w:type="spellEnd"/>
+      <w:r>
+        <w:rPr>
+          <w:rFonts w:ascii="Consolas" w:hAnsi="Consolas" w:cs="Consolas"/>
+          <w:sz w:val="20"/>
+        </w:rPr>
+        <w:t xml:space="preserve"> I to mad of </w:t>
+      </w:r>
+      <w:proofErr w:type="spellStart"/>
+      <w:r>
+        <w:rPr>
+          <w:rFonts w:ascii="Consolas" w:hAnsi="Consolas" w:cs="Consolas"/>
+          <w:sz w:val="20"/>
+        </w:rPr>
+        <w:t>whilats</w:t>
+      </w:r>
+      <w:proofErr w:type="spellEnd"/>
+    </w:p>
+    <w:p>
+      <w:pPr>
+        <w:pBdr>
+          <w:top w:val="single" w:sz="4" w:space="1" w:color="auto"/>
+          <w:left w:val="single" w:sz="4" w:space="4" w:color="auto"/>
+          <w:bottom w:val="single" w:sz="4" w:space="1" w:color="auto"/>
+          <w:right w:val="single" w:sz="4" w:space="4" w:color="auto"/>
+        </w:pBdr>
+        <w:rPr>
+          <w:rFonts w:ascii="Consolas" w:hAnsi="Consolas" w:cs="Consolas"/>
+          <w:sz w:val="20"/>
+        </w:rPr>
+      </w:pPr>
+      <w:r>
+        <w:rPr>
+          <w:rFonts w:ascii="Consolas" w:hAnsi="Consolas" w:cs="Consolas"/>
+          <w:sz w:val="20"/>
+        </w:rPr>
+        <w:t xml:space="preserve">I worth for that </w:t>
+      </w:r>
+      <w:proofErr w:type="spellStart"/>
+      <w:r>
+        <w:rPr>
+          <w:rFonts w:ascii="Consolas" w:hAnsi="Consolas" w:cs="Consolas"/>
+          <w:sz w:val="20"/>
+        </w:rPr>
+        <w:t>scarte</w:t>
+      </w:r>
+      <w:proofErr w:type="spellEnd"/>
+      <w:r>
+        <w:rPr>
+          <w:rFonts w:ascii="Consolas" w:hAnsi="Consolas" w:cs="Consolas"/>
+          <w:sz w:val="20"/>
+        </w:rPr>
+        <w:t>.</w:t>
+      </w:r>
+    </w:p>
+    <w:p>
+      <w:pPr>
+        <w:pBdr>
+          <w:top w:val="single" w:sz="4" w:space="1" w:color="auto"/>
+          <w:left w:val="single" w:sz="4" w:space="4" w:color="auto"/>
+          <w:bottom w:val="single" w:sz="4" w:space="1" w:color="auto"/>
+          <w:right w:val="single" w:sz="4" w:space="4" w:color="auto"/>
+        </w:pBdr>
+        <w:rPr>
+          <w:rFonts w:ascii="Consolas" w:hAnsi="Consolas" w:cs="Consolas"/>
+          <w:sz w:val="20"/>
+        </w:rPr>
+      </w:pPr>
+    </w:p>
+    <w:p>
+      <w:pPr>
+        <w:pBdr>
+          <w:top w:val="single" w:sz="4" w:space="1" w:color="auto"/>
+          <w:left w:val="single" w:sz="4" w:space="4" w:color="auto"/>
+          <w:bottom w:val="single" w:sz="4" w:space="1" w:color="auto"/>
+          <w:right w:val="single" w:sz="4" w:space="4" w:color="auto"/>
+        </w:pBdr>
+        <w:rPr>
+          <w:rFonts w:ascii="Consolas" w:hAnsi="Consolas" w:cs="Consolas"/>
+          <w:sz w:val="20"/>
+        </w:rPr>
+      </w:pPr>
+      <w:r>
+        <w:rPr>
+          <w:rFonts w:ascii="Consolas" w:hAnsi="Consolas" w:cs="Consolas"/>
+          <w:sz w:val="20"/>
+        </w:rPr>
+        <w:t xml:space="preserve">Why </w:t>
+      </w:r>
+      <w:proofErr w:type="spellStart"/>
+      <w:r>
+        <w:rPr>
+          <w:rFonts w:ascii="Consolas" w:hAnsi="Consolas" w:cs="Consolas"/>
+          <w:sz w:val="20"/>
+        </w:rPr>
+        <w:t>Vame</w:t>
+      </w:r>
+      <w:proofErr w:type="spellEnd"/>
+      <w:r>
+        <w:rPr>
+          <w:rFonts w:ascii="Consolas" w:hAnsi="Consolas" w:cs="Consolas"/>
+          <w:sz w:val="20"/>
+        </w:rPr>
+        <w:t xml:space="preserve"> is shall you </w:t>
+      </w:r>
+      <w:proofErr w:type="spellStart"/>
+      <w:r>
+        <w:rPr>
+          <w:rFonts w:ascii="Consolas" w:hAnsi="Consolas" w:cs="Consolas"/>
+          <w:sz w:val="20"/>
+        </w:rPr>
+        <w:t>preaves</w:t>
+      </w:r>
+      <w:proofErr w:type="spellEnd"/>
+    </w:p>
+    <w:p>
+      <w:pPr>
+        <w:pBdr>
+          <w:top w:val="single" w:sz="4" w:space="1" w:color="auto"/>
+          <w:left w:val="single" w:sz="4" w:space="4" w:color="auto"/>
+          <w:bottom w:val="single" w:sz="4" w:space="1" w:color="auto"/>
+          <w:right w:val="single" w:sz="4" w:space="4" w:color="auto"/>
+        </w:pBdr>
+        <w:rPr>
+          <w:rFonts w:ascii="Consolas" w:hAnsi="Consolas" w:cs="Consolas"/>
+          <w:sz w:val="20"/>
+        </w:rPr>
+      </w:pPr>
+      <w:r>
+        <w:rPr>
+          <w:rFonts w:ascii="Consolas" w:hAnsi="Consolas" w:cs="Consolas"/>
+          <w:sz w:val="20"/>
+        </w:rPr>
+        <w:t xml:space="preserve">They in but the heir </w:t>
+      </w:r>
+      <w:proofErr w:type="spellStart"/>
+      <w:r>
+        <w:rPr>
+          <w:rFonts w:ascii="Consolas" w:hAnsi="Consolas" w:cs="Consolas"/>
+          <w:sz w:val="20"/>
+        </w:rPr>
+        <w:t>pellest</w:t>
+      </w:r>
+      <w:proofErr w:type="spellEnd"/>
+      <w:r>
+        <w:rPr>
+          <w:rFonts w:ascii="Consolas" w:hAnsi="Consolas" w:cs="Consolas"/>
+          <w:sz w:val="20"/>
+        </w:rPr>
+        <w:t>; up thy great;</w:t>
+      </w:r>
+    </w:p>
+    <w:p>
+      <w:pPr>
+        <w:pBdr>
+          <w:top w:val="single" w:sz="4" w:space="1" w:color="auto"/>
+          <w:left w:val="single" w:sz="4" w:space="4" w:color="auto"/>
+          <w:bottom w:val="single" w:sz="4" w:space="1" w:color="auto"/>
+          <w:right w:val="single" w:sz="4" w:space="4" w:color="auto"/>
+        </w:pBdr>
+        <w:rPr>
+          <w:rFonts w:ascii="Consolas" w:hAnsi="Consolas" w:cs="Consolas"/>
+          <w:sz w:val="20"/>
+        </w:rPr>
+      </w:pPr>
+      <w:r>
+        <w:rPr>
+          <w:rFonts w:ascii="Consolas" w:hAnsi="Consolas" w:cs="Consolas"/>
+          <w:sz w:val="20"/>
+        </w:rPr>
+        <w:t>And for we</w:t>
+      </w:r>
+    </w:p>
+    <w:p>
+      <w:pPr>
+        <w:rPr>
+          <w:sz w:val="22"/>
+        </w:rPr>
+      </w:pPr>
+    </w:p>
+    <w:p>
+      <w:r>
+        <w:lastRenderedPageBreak/>
+        <w:t>That is pretty crazy.</w:t>
+      </w:r>
+    </w:p>
     <w:sectPr>
       <w:pgSz w:w="12240" w:h="15840"/>
       <w:pgMar w:top="1440" w:right="1440" w:bottom="1440" w:left="1440" w:header="720" w:footer="720" w:gutter="0"/>
@@ -546,16 +2716,16 @@
 <file path=word/numbering.xml><?xml version="1.0" encoding="utf-8"?>
 <w:numbering xmlns:wpc="http://schemas.microsoft.com/office/word/2010/wordprocessingCanvas" xmlns:cx="http://schemas.microsoft.com/office/drawing/2014/chartex" xmlns:cx1="http://schemas.microsoft.com/office/drawing/2015/9/8/chartex" xmlns:cx2="http://schemas.microsoft.com/office/drawing/2015/10/21/chartex" xmlns:cx3="http://schemas.microsoft.com/office/drawing/2016/5/9/chartex" xmlns:cx4="http://schemas.microsoft.com/office/drawing/2016/5/10/chartex" xmlns:cx5="http://schemas.microsoft.com/office/drawing/2016/5/11/chartex" xmlns:cx6="http://schemas.microsoft.com/office/drawing/2016/5/12/chartex" xmlns:cx7="http://schemas.microsoft.com/office/drawing/2016/5/13/chartex" xmlns:cx8="http://schemas.microsoft.com/office/drawing/2016/5/14/chartex" xmlns:mc="http://schemas.openxmlformats.org/markup-compatibility/2006" xmlns:aink="http://schemas.microsoft.com/office/drawing/2016/ink" xmlns:am3d="http://schemas.microsoft.com/office/drawing/2017/model3d" xmlns:o="urn:schemas-microsoft-com:office:office" xmlns:r="http://schemas.openxmlformats.org/officeDocument/2006/relationships" xmlns:m="http://schemas.openxmlformats.org/officeDocument/2006/math" xmlns:v="urn:schemas-microsoft-com:vml" xmlns:wp14="http://schemas.microsoft.com/office/word/2010/wordprocessingDrawing" xmlns:wp="http://schemas.openxmlformats.org/drawingml/2006/wordprocessingDrawing" xmlns:w10="urn:schemas-microsoft-com:office:word" xmlns:w="http://schemas.openxmlformats.org/wordprocessingml/2006/main" xmlns:w14="http://schemas.microsoft.com/office/word/2010/wordml" xmlns:w15="http://schemas.microsoft.com/office/word/2012/wordml" xmlns:w16cid="http://schemas.microsoft.com/office/word/2016/wordml/cid" xmlns:w16se="http://schemas.microsoft.com/office/word/2015/wordml/symex" xmlns:wpg="http://schemas.microsoft.com/office/word/2010/wordprocessingGroup" xmlns:wpi="http://schemas.microsoft.com/office/word/2010/wordprocessingInk" xmlns:wne="http://schemas.microsoft.com/office/word/2006/wordml" xmlns:wps="http://schemas.microsoft.com/office/word/2010/wordprocessingShape" mc:Ignorable="w14 w15 w16se w16cid wp14">
   <w:abstractNum w:abstractNumId="0" w15:restartNumberingAfterBreak="0">
-    <w:nsid w:val="6FA6048A"/>
+    <w:nsid w:val="10110169"/>
     <w:multiLevelType w:val="hybridMultilevel"/>
-    <w:tmpl w:val="D95EAB9E"/>
+    <w:tmpl w:val="46CC9032"/>
     <w:lvl w:ilvl="0" w:tplc="0409000F">
       <w:start w:val="1"/>
       <w:numFmt w:val="decimal"/>
       <w:lvlText w:val="%1."/>
       <w:lvlJc w:val="left"/>
       <w:pPr>
-        <w:ind w:left="360" w:hanging="360"/>
+        <w:ind w:left="720" w:hanging="360"/>
       </w:pPr>
       <w:rPr>
         <w:rFonts w:hint="default"/>
@@ -567,7 +2737,7 @@
       <w:lvlText w:val="%2."/>
       <w:lvlJc w:val="left"/>
       <w:pPr>
-        <w:ind w:left="1080" w:hanging="360"/>
+        <w:ind w:left="1440" w:hanging="360"/>
       </w:pPr>
     </w:lvl>
     <w:lvl w:ilvl="2" w:tplc="0409001B" w:tentative="1">
@@ -576,7 +2746,7 @@
       <w:lvlText w:val="%3."/>
       <w:lvlJc w:val="right"/>
       <w:pPr>
-        <w:ind w:left="1800" w:hanging="180"/>
+        <w:ind w:left="2160" w:hanging="180"/>
       </w:pPr>
     </w:lvl>
     <w:lvl w:ilvl="3" w:tplc="0409000F" w:tentative="1">
@@ -585,7 +2755,7 @@
       <w:lvlText w:val="%4."/>
       <w:lvlJc w:val="left"/>
       <w:pPr>
-        <w:ind w:left="2520" w:hanging="360"/>
+        <w:ind w:left="2880" w:hanging="360"/>
       </w:pPr>
     </w:lvl>
     <w:lvl w:ilvl="4" w:tplc="04090019" w:tentative="1">
@@ -594,7 +2764,7 @@
       <w:lvlText w:val="%5."/>
       <w:lvlJc w:val="left"/>
       <w:pPr>
-        <w:ind w:left="3240" w:hanging="360"/>
+        <w:ind w:left="3600" w:hanging="360"/>
       </w:pPr>
     </w:lvl>
     <w:lvl w:ilvl="5" w:tplc="0409001B" w:tentative="1">
@@ -603,7 +2773,7 @@
       <w:lvlText w:val="%6."/>
       <w:lvlJc w:val="right"/>
       <w:pPr>
-        <w:ind w:left="3960" w:hanging="180"/>
+        <w:ind w:left="4320" w:hanging="180"/>
       </w:pPr>
     </w:lvl>
     <w:lvl w:ilvl="6" w:tplc="0409000F" w:tentative="1">
@@ -612,7 +2782,7 @@
       <w:lvlText w:val="%7."/>
       <w:lvlJc w:val="left"/>
       <w:pPr>
-        <w:ind w:left="4680" w:hanging="360"/>
+        <w:ind w:left="5040" w:hanging="360"/>
       </w:pPr>
     </w:lvl>
     <w:lvl w:ilvl="7" w:tplc="04090019" w:tentative="1">
@@ -621,7 +2791,7 @@
       <w:lvlText w:val="%8."/>
       <w:lvlJc w:val="left"/>
       <w:pPr>
-        <w:ind w:left="5400" w:hanging="360"/>
+        <w:ind w:left="5760" w:hanging="360"/>
       </w:pPr>
     </w:lvl>
     <w:lvl w:ilvl="8" w:tplc="0409001B" w:tentative="1">
@@ -630,11 +2800,100 @@
       <w:lvlText w:val="%9."/>
       <w:lvlJc w:val="right"/>
       <w:pPr>
-        <w:ind w:left="6120" w:hanging="180"/>
+        <w:ind w:left="6480" w:hanging="180"/>
       </w:pPr>
     </w:lvl>
   </w:abstractNum>
   <w:abstractNum w:abstractNumId="1" w15:restartNumberingAfterBreak="0">
+    <w:nsid w:val="6FA6048A"/>
+    <w:multiLevelType w:val="hybridMultilevel"/>
+    <w:tmpl w:val="D95EAB9E"/>
+    <w:lvl w:ilvl="0" w:tplc="0409000F">
+      <w:start w:val="1"/>
+      <w:numFmt w:val="decimal"/>
+      <w:lvlText w:val="%1."/>
+      <w:lvlJc w:val="left"/>
+      <w:pPr>
+        <w:ind w:left="360" w:hanging="360"/>
+      </w:pPr>
+      <w:rPr>
+        <w:rFonts w:hint="default"/>
+      </w:rPr>
+    </w:lvl>
+    <w:lvl w:ilvl="1" w:tplc="04090019" w:tentative="1">
+      <w:start w:val="1"/>
+      <w:numFmt w:val="lowerLetter"/>
+      <w:lvlText w:val="%2."/>
+      <w:lvlJc w:val="left"/>
+      <w:pPr>
+        <w:ind w:left="1080" w:hanging="360"/>
+      </w:pPr>
+    </w:lvl>
+    <w:lvl w:ilvl="2" w:tplc="0409001B" w:tentative="1">
+      <w:start w:val="1"/>
+      <w:numFmt w:val="lowerRoman"/>
+      <w:lvlText w:val="%3."/>
+      <w:lvlJc w:val="right"/>
+      <w:pPr>
+        <w:ind w:left="1800" w:hanging="180"/>
+      </w:pPr>
+    </w:lvl>
+    <w:lvl w:ilvl="3" w:tplc="0409000F" w:tentative="1">
+      <w:start w:val="1"/>
+      <w:numFmt w:val="decimal"/>
+      <w:lvlText w:val="%4."/>
+      <w:lvlJc w:val="left"/>
+      <w:pPr>
+        <w:ind w:left="2520" w:hanging="360"/>
+      </w:pPr>
+    </w:lvl>
+    <w:lvl w:ilvl="4" w:tplc="04090019" w:tentative="1">
+      <w:start w:val="1"/>
+      <w:numFmt w:val="lowerLetter"/>
+      <w:lvlText w:val="%5."/>
+      <w:lvlJc w:val="left"/>
+      <w:pPr>
+        <w:ind w:left="3240" w:hanging="360"/>
+      </w:pPr>
+    </w:lvl>
+    <w:lvl w:ilvl="5" w:tplc="0409001B" w:tentative="1">
+      <w:start w:val="1"/>
+      <w:numFmt w:val="lowerRoman"/>
+      <w:lvlText w:val="%6."/>
+      <w:lvlJc w:val="right"/>
+      <w:pPr>
+        <w:ind w:left="3960" w:hanging="180"/>
+      </w:pPr>
+    </w:lvl>
+    <w:lvl w:ilvl="6" w:tplc="0409000F" w:tentative="1">
+      <w:start w:val="1"/>
+      <w:numFmt w:val="decimal"/>
+      <w:lvlText w:val="%7."/>
+      <w:lvlJc w:val="left"/>
+      <w:pPr>
+        <w:ind w:left="4680" w:hanging="360"/>
+      </w:pPr>
+    </w:lvl>
+    <w:lvl w:ilvl="7" w:tplc="04090019" w:tentative="1">
+      <w:start w:val="1"/>
+      <w:numFmt w:val="lowerLetter"/>
+      <w:lvlText w:val="%8."/>
+      <w:lvlJc w:val="left"/>
+      <w:pPr>
+        <w:ind w:left="5400" w:hanging="360"/>
+      </w:pPr>
+    </w:lvl>
+    <w:lvl w:ilvl="8" w:tplc="0409001B" w:tentative="1">
+      <w:start w:val="1"/>
+      <w:numFmt w:val="lowerRoman"/>
+      <w:lvlText w:val="%9."/>
+      <w:lvlJc w:val="right"/>
+      <w:pPr>
+        <w:ind w:left="6120" w:hanging="180"/>
+      </w:pPr>
+    </w:lvl>
+  </w:abstractNum>
+  <w:abstractNum w:abstractNumId="2" w15:restartNumberingAfterBreak="0">
     <w:nsid w:val="787D153C"/>
     <w:multiLevelType w:val="hybridMultilevel"/>
     <w:tmpl w:val="9D567C8A"/>
@@ -725,10 +2984,13 @@
     </w:lvl>
   </w:abstractNum>
   <w:num w:numId="1">
-    <w:abstractNumId w:val="0"/>
+    <w:abstractNumId w:val="1"/>
   </w:num>
   <w:num w:numId="2">
-    <w:abstractNumId w:val="1"/>
+    <w:abstractNumId w:val="2"/>
+  </w:num>
+  <w:num w:numId="3">
+    <w:abstractNumId w:val="0"/>
   </w:num>
 </w:numbering>
 </file>

</xml_diff>

<commit_message>
run visualization to see hidden states
</commit_message>
<xml_diff>
--- a/hw5/report.docx
+++ b/hw5/report.docx
@@ -581,237 +581,225 @@
       </w:r>
     </w:p>
     <w:p>
-      <w:proofErr w:type="spellStart"/>
-      <w:proofErr w:type="gramStart"/>
-      <w:r>
+      <w:pPr>
+        <w:rPr>
+          <w:rFonts w:ascii="Consolas" w:hAnsi="Consolas" w:cs="Consolas"/>
+        </w:rPr>
+      </w:pPr>
+      <w:proofErr w:type="spellStart"/>
+      <w:r>
+        <w:rPr>
+          <w:rFonts w:ascii="Consolas" w:hAnsi="Consolas" w:cs="Consolas"/>
+        </w:rPr>
         <w:t>SentenceGeneration</w:t>
       </w:r>
       <w:proofErr w:type="spellEnd"/>
       <w:r>
+        <w:rPr>
+          <w:rFonts w:ascii="Consolas" w:hAnsi="Consolas" w:cs="Consolas"/>
+        </w:rPr>
         <w:t>(</w:t>
       </w:r>
-      <w:proofErr w:type="gramEnd"/>
-    </w:p>
-    <w:p>
-      <w:r>
-        <w:t xml:space="preserve">  (embedding): </w:t>
-      </w:r>
-      <w:proofErr w:type="gramStart"/>
-      <w:r>
-        <w:t>Embedding(</w:t>
-      </w:r>
-      <w:proofErr w:type="gramEnd"/>
-      <w:r>
-        <w:t xml:space="preserve">65, 50, </w:t>
-      </w:r>
-      <w:proofErr w:type="spellStart"/>
-      <w:r>
+    </w:p>
+    <w:p>
+      <w:pPr>
+        <w:rPr>
+          <w:rFonts w:ascii="Consolas" w:hAnsi="Consolas" w:cs="Consolas"/>
+        </w:rPr>
+      </w:pPr>
+      <w:r>
+        <w:rPr>
+          <w:rFonts w:ascii="Consolas" w:hAnsi="Consolas" w:cs="Consolas"/>
+        </w:rPr>
+        <w:t xml:space="preserve">  (embedding): Embedding(65, 50, </w:t>
+      </w:r>
+      <w:proofErr w:type="spellStart"/>
+      <w:r>
+        <w:rPr>
+          <w:rFonts w:ascii="Consolas" w:hAnsi="Consolas" w:cs="Consolas"/>
+        </w:rPr>
         <w:t>padding_idx</w:t>
       </w:r>
       <w:proofErr w:type="spellEnd"/>
       <w:r>
+        <w:rPr>
+          <w:rFonts w:ascii="Consolas" w:hAnsi="Consolas" w:cs="Consolas"/>
+        </w:rPr>
         <w:t>=0)</w:t>
       </w:r>
     </w:p>
     <w:p>
-      <w:r>
+      <w:pPr>
+        <w:rPr>
+          <w:rFonts w:ascii="Consolas" w:hAnsi="Consolas" w:cs="Consolas"/>
+        </w:rPr>
+      </w:pPr>
+      <w:r>
+        <w:rPr>
+          <w:rFonts w:ascii="Consolas" w:hAnsi="Consolas" w:cs="Consolas"/>
+        </w:rPr>
         <w:t xml:space="preserve">  (</w:t>
       </w:r>
       <w:proofErr w:type="spellStart"/>
       <w:r>
+        <w:rPr>
+          <w:rFonts w:ascii="Consolas" w:hAnsi="Consolas" w:cs="Consolas"/>
+        </w:rPr>
         <w:t>rnn_model</w:t>
       </w:r>
       <w:proofErr w:type="spellEnd"/>
       <w:r>
+        <w:rPr>
+          <w:rFonts w:ascii="Consolas" w:hAnsi="Consolas" w:cs="Consolas"/>
+        </w:rPr>
         <w:t xml:space="preserve">): </w:t>
       </w:r>
       <w:proofErr w:type="spellStart"/>
-      <w:proofErr w:type="gramStart"/>
-      <w:r>
+      <w:r>
+        <w:rPr>
+          <w:rFonts w:ascii="Consolas" w:hAnsi="Consolas" w:cs="Consolas"/>
+        </w:rPr>
         <w:t>GRUCell</w:t>
       </w:r>
       <w:proofErr w:type="spellEnd"/>
       <w:r>
+        <w:rPr>
+          <w:rFonts w:ascii="Consolas" w:hAnsi="Consolas" w:cs="Consolas"/>
+        </w:rPr>
         <w:t>(</w:t>
       </w:r>
       <w:proofErr w:type="spellStart"/>
-      <w:proofErr w:type="gramEnd"/>
-      <w:r>
+      <w:r>
+        <w:rPr>
+          <w:rFonts w:ascii="Consolas" w:hAnsi="Consolas" w:cs="Consolas"/>
+        </w:rPr>
         <w:t>input_size</w:t>
       </w:r>
       <w:proofErr w:type="spellEnd"/>
       <w:r>
+        <w:rPr>
+          <w:rFonts w:ascii="Consolas" w:hAnsi="Consolas" w:cs="Consolas"/>
+        </w:rPr>
         <w:t xml:space="preserve">=50, </w:t>
       </w:r>
       <w:proofErr w:type="spellStart"/>
       <w:r>
+        <w:rPr>
+          <w:rFonts w:ascii="Consolas" w:hAnsi="Consolas" w:cs="Consolas"/>
+        </w:rPr>
         <w:t>hidden_size</w:t>
       </w:r>
       <w:proofErr w:type="spellEnd"/>
       <w:r>
+        <w:rPr>
+          <w:rFonts w:ascii="Consolas" w:hAnsi="Consolas" w:cs="Consolas"/>
+        </w:rPr>
         <w:t>=50, bias=True)</w:t>
       </w:r>
     </w:p>
     <w:p>
-      <w:r>
-        <w:t xml:space="preserve">  (classifier): </w:t>
-      </w:r>
-      <w:proofErr w:type="gramStart"/>
-      <w:r>
-        <w:t>Linear(</w:t>
-      </w:r>
-      <w:proofErr w:type="spellStart"/>
-      <w:proofErr w:type="gramEnd"/>
-      <w:r>
+      <w:pPr>
+        <w:rPr>
+          <w:rFonts w:ascii="Consolas" w:hAnsi="Consolas" w:cs="Consolas"/>
+        </w:rPr>
+      </w:pPr>
+      <w:r>
+        <w:rPr>
+          <w:rFonts w:ascii="Consolas" w:hAnsi="Consolas" w:cs="Consolas"/>
+        </w:rPr>
+        <w:t xml:space="preserve">  (classifier): Linear(</w:t>
+      </w:r>
+      <w:proofErr w:type="spellStart"/>
+      <w:r>
+        <w:rPr>
+          <w:rFonts w:ascii="Consolas" w:hAnsi="Consolas" w:cs="Consolas"/>
+        </w:rPr>
         <w:t>in_features</w:t>
       </w:r>
       <w:proofErr w:type="spellEnd"/>
       <w:r>
+        <w:rPr>
+          <w:rFonts w:ascii="Consolas" w:hAnsi="Consolas" w:cs="Consolas"/>
+        </w:rPr>
         <w:t xml:space="preserve">=50, </w:t>
       </w:r>
       <w:proofErr w:type="spellStart"/>
       <w:r>
+        <w:rPr>
+          <w:rFonts w:ascii="Consolas" w:hAnsi="Consolas" w:cs="Consolas"/>
+        </w:rPr>
         <w:t>out_features</w:t>
       </w:r>
       <w:proofErr w:type="spellEnd"/>
       <w:r>
+        <w:rPr>
+          <w:rFonts w:ascii="Consolas" w:hAnsi="Consolas" w:cs="Consolas"/>
+        </w:rPr>
         <w:t>=65, bias=True)</w:t>
       </w:r>
     </w:p>
     <w:p>
-      <w:r>
+      <w:pPr>
+        <w:rPr>
+          <w:rFonts w:ascii="Consolas" w:hAnsi="Consolas" w:cs="Consolas"/>
+        </w:rPr>
+      </w:pPr>
+      <w:r>
+        <w:rPr>
+          <w:rFonts w:ascii="Consolas" w:hAnsi="Consolas" w:cs="Consolas"/>
+        </w:rPr>
         <w:t>)</w:t>
       </w:r>
     </w:p>
     <w:p/>
     <w:p>
       <w:r>
-        <w:t>Loss: 2.0736, Accuracy: 0.4115</w:t>
-      </w:r>
-      <w:proofErr w:type="gramStart"/>
-      <w:r>
-        <w:t>: :</w:t>
-      </w:r>
-      <w:proofErr w:type="gramEnd"/>
-      <w:r>
-        <w:t xml:space="preserve"> 545it [43:13,  4.76s/it]</w:t>
-      </w:r>
-    </w:p>
-    <w:p>
-      <w:r>
-        <w:t>Loss: 1.9892, Accuracy: 0.4310</w:t>
-      </w:r>
-      <w:proofErr w:type="gramStart"/>
-      <w:r>
-        <w:t>: :</w:t>
-      </w:r>
-      <w:proofErr w:type="gramEnd"/>
-      <w:r>
-        <w:t xml:space="preserve"> 545it [37:11,  4.09s/it]</w:t>
-      </w:r>
-    </w:p>
-    <w:p>
-      <w:r>
-        <w:t>Loss: 1.8494, Accuracy: 0.4666</w:t>
-      </w:r>
-      <w:proofErr w:type="gramStart"/>
-      <w:r>
-        <w:t>: :</w:t>
-      </w:r>
-      <w:proofErr w:type="gramEnd"/>
-      <w:r>
-        <w:t xml:space="preserve"> 545it [37:20,  4.11s/it]</w:t>
-      </w:r>
-    </w:p>
-    <w:p>
-      <w:r>
-        <w:t>Loss: 1.7587, Accuracy: 0.4979</w:t>
-      </w:r>
-      <w:proofErr w:type="gramStart"/>
-      <w:r>
-        <w:t>: :</w:t>
-      </w:r>
-      <w:proofErr w:type="gramEnd"/>
-      <w:r>
-        <w:t xml:space="preserve"> 545it [38:24,  4.23s/it]</w:t>
-      </w:r>
-    </w:p>
-    <w:p>
-      <w:r>
-        <w:t>Loss: 1.7559, Accuracy: 0.4809</w:t>
-      </w:r>
-      <w:proofErr w:type="gramStart"/>
-      <w:r>
-        <w:t>: :</w:t>
-      </w:r>
-      <w:proofErr w:type="gramEnd"/>
-      <w:r>
-        <w:t xml:space="preserve"> 545it [38:25,  4.23s/it]</w:t>
-      </w:r>
-    </w:p>
-    <w:p>
-      <w:r>
-        <w:t>Loss: 1.7565, Accuracy: 0.4843</w:t>
-      </w:r>
-      <w:proofErr w:type="gramStart"/>
-      <w:r>
-        <w:t>: :</w:t>
-      </w:r>
-      <w:proofErr w:type="gramEnd"/>
-      <w:r>
-        <w:t xml:space="preserve"> 545it [38:19,  4.22s/it]</w:t>
-      </w:r>
-    </w:p>
-    <w:p>
-      <w:r>
-        <w:t>Loss: 1.7184, Accuracy: 0.4903</w:t>
-      </w:r>
-      <w:proofErr w:type="gramStart"/>
-      <w:r>
-        <w:t>: :</w:t>
-      </w:r>
-      <w:proofErr w:type="gramEnd"/>
-      <w:r>
-        <w:t xml:space="preserve"> 545it [38:26,  4.23s/it]</w:t>
-      </w:r>
-    </w:p>
-    <w:p>
-      <w:r>
-        <w:t>Loss: 1.6420, Accuracy: 0.5258</w:t>
-      </w:r>
-      <w:proofErr w:type="gramStart"/>
-      <w:r>
-        <w:t>: :</w:t>
-      </w:r>
-      <w:proofErr w:type="gramEnd"/>
-      <w:r>
-        <w:t xml:space="preserve"> 545it [38:04,  4.19s/it]</w:t>
-      </w:r>
-    </w:p>
-    <w:p>
-      <w:r>
-        <w:t>Loss: 1.6337, Accuracy: 0.5182</w:t>
-      </w:r>
-      <w:proofErr w:type="gramStart"/>
-      <w:r>
-        <w:t>: :</w:t>
-      </w:r>
-      <w:proofErr w:type="gramEnd"/>
-      <w:r>
-        <w:t xml:space="preserve"> 545it [38:23,  4.23s/it]</w:t>
-      </w:r>
-    </w:p>
-    <w:p>
-      <w:r>
-        <w:t>Loss: 1.6120, Accuracy: 0.5038</w:t>
-      </w:r>
-      <w:proofErr w:type="gramStart"/>
-      <w:r>
-        <w:t>: :</w:t>
-      </w:r>
-      <w:proofErr w:type="gramEnd"/>
-      <w:r>
-        <w:t xml:space="preserve"> 545it [38:00,  4.19s/it]</w:t>
+        <w:t>Loss: 2.0736, Accuracy: 0.4115: : 545it [43:13,  4.76s/it]</w:t>
+      </w:r>
+    </w:p>
+    <w:p>
+      <w:r>
+        <w:t>Loss: 1.9892, Accuracy: 0.4310: : 545it [37:11,  4.09s/it]</w:t>
+      </w:r>
+    </w:p>
+    <w:p>
+      <w:r>
+        <w:t>Loss: 1.8494, Accuracy: 0.4666: : 545it [37:20,  4.11s/it]</w:t>
+      </w:r>
+    </w:p>
+    <w:p>
+      <w:r>
+        <w:t>Loss: 1.7587, Accuracy: 0.4979: : 545it [38:24,  4.23s/it]</w:t>
+      </w:r>
+    </w:p>
+    <w:p>
+      <w:r>
+        <w:t>Loss: 1.7559, Accuracy: 0.4809: : 545it [38:25,  4.23s/it]</w:t>
+      </w:r>
+    </w:p>
+    <w:p>
+      <w:r>
+        <w:t>Loss: 1.7565, Accuracy: 0.4843: : 545it [38:19,  4.22s/it]</w:t>
+      </w:r>
+    </w:p>
+    <w:p>
+      <w:r>
+        <w:t>Loss: 1.7184, Accuracy: 0.4903: : 545it [38:26,  4.23s/it]</w:t>
+      </w:r>
+    </w:p>
+    <w:p>
+      <w:r>
+        <w:t>Loss: 1.6420, Accuracy: 0.5258: : 545it [38:04,  4.19s/it]</w:t>
+      </w:r>
+    </w:p>
+    <w:p>
+      <w:r>
+        <w:t>Loss: 1.6337, Accuracy: 0.5182: : 545it [38:23,  4.23s/it]</w:t>
+      </w:r>
+    </w:p>
+    <w:p>
+      <w:r>
+        <w:t>Loss: 1.6120, Accuracy: 0.5038: : 545it [38:00,  4.19s/it]</w:t>
       </w:r>
     </w:p>
     <w:p/>
@@ -999,21 +987,12 @@
           <w:sz w:val="20"/>
         </w:rPr>
       </w:pPr>
-      <w:proofErr w:type="gramStart"/>
-      <w:r>
-        <w:rPr>
-          <w:rFonts w:ascii="Consolas" w:hAnsi="Consolas" w:cs="Consolas"/>
-          <w:sz w:val="20"/>
-        </w:rPr>
-        <w:t>A</w:t>
-      </w:r>
-      <w:proofErr w:type="gramEnd"/>
-      <w:r>
-        <w:rPr>
-          <w:rFonts w:ascii="Consolas" w:hAnsi="Consolas" w:cs="Consolas"/>
-          <w:sz w:val="20"/>
-        </w:rPr>
-        <w:t xml:space="preserve"> </w:t>
+      <w:r>
+        <w:rPr>
+          <w:rFonts w:ascii="Consolas" w:hAnsi="Consolas" w:cs="Consolas"/>
+          <w:sz w:val="20"/>
+        </w:rPr>
+        <w:t xml:space="preserve">A </w:t>
       </w:r>
       <w:proofErr w:type="spellStart"/>
       <w:r>
@@ -1181,23 +1160,7 @@
           <w:rFonts w:ascii="Consolas" w:hAnsi="Consolas" w:cs="Consolas"/>
           <w:sz w:val="20"/>
         </w:rPr>
-        <w:t xml:space="preserve">no? carried </w:t>
-      </w:r>
-      <w:proofErr w:type="gramStart"/>
-      <w:r>
-        <w:rPr>
-          <w:rFonts w:ascii="Consolas" w:hAnsi="Consolas" w:cs="Consolas"/>
-          <w:sz w:val="20"/>
-        </w:rPr>
-        <w:t>an</w:t>
-      </w:r>
-      <w:proofErr w:type="gramEnd"/>
-      <w:r>
-        <w:rPr>
-          <w:rFonts w:ascii="Consolas" w:hAnsi="Consolas" w:cs="Consolas"/>
-          <w:sz w:val="20"/>
-        </w:rPr>
-        <w:t xml:space="preserve"> </w:t>
+        <w:t xml:space="preserve">no? carried an </w:t>
       </w:r>
       <w:proofErr w:type="spellStart"/>
       <w:r>
@@ -2726,7 +2689,6 @@
     </w:p>
     <w:p>
       <w:proofErr w:type="spellStart"/>
-      <w:proofErr w:type="gramStart"/>
       <w:r>
         <w:t>SentenceGeneration</w:t>
       </w:r>
@@ -2734,19 +2696,10 @@
       <w:r>
         <w:t>(</w:t>
       </w:r>
-      <w:proofErr w:type="gramEnd"/>
-    </w:p>
-    <w:p>
-      <w:r>
-        <w:t xml:space="preserve">  (embedding): </w:t>
-      </w:r>
-      <w:proofErr w:type="gramStart"/>
-      <w:r>
-        <w:t>Embedding(</w:t>
-      </w:r>
-      <w:proofErr w:type="gramEnd"/>
-      <w:r>
-        <w:t xml:space="preserve">65, 60, </w:t>
+    </w:p>
+    <w:p>
+      <w:r>
+        <w:t xml:space="preserve">  (embedding): Embedding(65, 60, </w:t>
       </w:r>
       <w:proofErr w:type="spellStart"/>
       <w:r>
@@ -2770,7 +2723,6 @@
         <w:t xml:space="preserve">): </w:t>
       </w:r>
       <w:proofErr w:type="spellStart"/>
-      <w:proofErr w:type="gramStart"/>
       <w:r>
         <w:t>GRUCell</w:t>
       </w:r>
@@ -2779,7 +2731,6 @@
         <w:t>(</w:t>
       </w:r>
       <w:proofErr w:type="spellStart"/>
-      <w:proofErr w:type="gramEnd"/>
       <w:r>
         <w:t>input_size</w:t>
       </w:r>
@@ -2798,14 +2749,9 @@
     </w:p>
     <w:p>
       <w:r>
-        <w:t xml:space="preserve">  (classifier): </w:t>
-      </w:r>
-      <w:proofErr w:type="gramStart"/>
-      <w:r>
-        <w:t>Linear(</w:t>
-      </w:r>
-      <w:proofErr w:type="spellStart"/>
-      <w:proofErr w:type="gramEnd"/>
+        <w:t xml:space="preserve">  (classifier): Linear(</w:t>
+      </w:r>
+      <w:proofErr w:type="spellStart"/>
       <w:r>
         <w:t>in_features</w:t>
       </w:r>
@@ -2830,145 +2776,57 @@
     <w:p/>
     <w:p>
       <w:r>
-        <w:t>Loss: 1.8615, Accuracy: 0.4606</w:t>
-      </w:r>
-      <w:proofErr w:type="gramStart"/>
-      <w:r>
-        <w:t>: :</w:t>
-      </w:r>
-      <w:proofErr w:type="gramEnd"/>
-      <w:r>
-        <w:t xml:space="preserve"> 545it [02:32,  3.58it/s]</w:t>
-      </w:r>
-    </w:p>
-    <w:p>
-      <w:r>
-        <w:t>Loss: 1.6313, Accuracy: 0.5080</w:t>
-      </w:r>
-      <w:proofErr w:type="gramStart"/>
-      <w:r>
-        <w:t>: :</w:t>
-      </w:r>
-      <w:proofErr w:type="gramEnd"/>
-      <w:r>
-        <w:t xml:space="preserve"> 545it [02:32,  3.57it/s]</w:t>
-      </w:r>
-    </w:p>
-    <w:p>
-      <w:r>
-        <w:t>Loss: 1.6182, Accuracy: 0.5174</w:t>
-      </w:r>
-      <w:proofErr w:type="gramStart"/>
-      <w:r>
-        <w:t>: :</w:t>
-      </w:r>
-      <w:proofErr w:type="gramEnd"/>
-      <w:r>
-        <w:t xml:space="preserve"> 545it [02:32,  3.57it/s]</w:t>
-      </w:r>
-    </w:p>
-    <w:p>
-      <w:r>
-        <w:t>Loss: 1.4917, Accuracy: 0.5411</w:t>
-      </w:r>
-      <w:proofErr w:type="gramStart"/>
-      <w:r>
-        <w:t>: :</w:t>
-      </w:r>
-      <w:proofErr w:type="gramEnd"/>
-      <w:r>
-        <w:t xml:space="preserve"> 545it [02:32,  3.57it/s]</w:t>
-      </w:r>
-    </w:p>
-    <w:p>
-      <w:r>
-        <w:t>Loss: 1.5287, Accuracy: 0.5368</w:t>
-      </w:r>
-      <w:proofErr w:type="gramStart"/>
-      <w:r>
-        <w:t>: :</w:t>
-      </w:r>
-      <w:proofErr w:type="gramEnd"/>
-      <w:r>
-        <w:t xml:space="preserve"> 545it [02:32,  3.57it/s]</w:t>
-      </w:r>
-    </w:p>
-    <w:p>
-      <w:r>
-        <w:t>Loss: 1.5037, Accuracy: 0.5318</w:t>
-      </w:r>
-      <w:proofErr w:type="gramStart"/>
-      <w:r>
-        <w:t>: :</w:t>
-      </w:r>
-      <w:proofErr w:type="gramEnd"/>
-      <w:r>
-        <w:t xml:space="preserve"> 545it [02:32,  3.58it/s]</w:t>
-      </w:r>
-    </w:p>
-    <w:p>
-      <w:r>
-        <w:t>Loss: 1.4634, Accuracy: 0.5555</w:t>
-      </w:r>
-      <w:proofErr w:type="gramStart"/>
-      <w:r>
-        <w:t>: :</w:t>
-      </w:r>
-      <w:proofErr w:type="gramEnd"/>
-      <w:r>
-        <w:t xml:space="preserve"> 545it [02:32,  3.57it/s]</w:t>
-      </w:r>
-    </w:p>
-    <w:p>
-      <w:r>
-        <w:t>Loss: 1.4492, Accuracy: 0.5428</w:t>
-      </w:r>
-      <w:proofErr w:type="gramStart"/>
-      <w:r>
-        <w:t>: :</w:t>
-      </w:r>
-      <w:proofErr w:type="gramEnd"/>
-      <w:r>
-        <w:t xml:space="preserve"> 545it [02:32,  3.57it/s]</w:t>
-      </w:r>
-    </w:p>
-    <w:p>
-      <w:r>
-        <w:t>Loss: 1.4743, Accuracy: 0.5521</w:t>
-      </w:r>
-      <w:proofErr w:type="gramStart"/>
-      <w:r>
-        <w:t>: :</w:t>
-      </w:r>
-      <w:proofErr w:type="gramEnd"/>
-      <w:r>
-        <w:t xml:space="preserve"> 545it [02:32,  3.57it/s]</w:t>
-      </w:r>
-    </w:p>
-    <w:p>
-      <w:r>
-        <w:t>Loss: 1.3784, Accuracy: 0.5775</w:t>
-      </w:r>
-      <w:proofErr w:type="gramStart"/>
-      <w:r>
-        <w:t>: :</w:t>
-      </w:r>
-      <w:proofErr w:type="gramEnd"/>
-      <w:r>
-        <w:t xml:space="preserve"> 545it [02:32,  3.57it/s]</w:t>
-      </w:r>
-    </w:p>
-    <w:p>
-      <w:r>
-        <w:t>Loss: 1.4391, Accuracy: 0.5580</w:t>
-      </w:r>
-      <w:proofErr w:type="gramStart"/>
-      <w:r>
-        <w:t>: :</w:t>
-      </w:r>
-      <w:proofErr w:type="gramEnd"/>
-      <w:r>
-        <w:t xml:space="preserve"> 545it [02:32,  3.57it/s]</w:t>
+        <w:t>Loss: 1.8615, Accuracy: 0.4606: : 545it [02:32,  3.58it/s]</w:t>
+      </w:r>
+    </w:p>
+    <w:p>
+      <w:r>
+        <w:t>Loss: 1.6313, Accuracy: 0.5080: : 545it [02:32,  3.57it/s]</w:t>
+      </w:r>
+    </w:p>
+    <w:p>
+      <w:r>
+        <w:t>Loss: 1.6182, Accuracy: 0.5174: : 545it [02:32,  3.57it/s]</w:t>
+      </w:r>
+    </w:p>
+    <w:p>
+      <w:r>
+        <w:t>Loss: 1.4917, Accuracy: 0.5411: : 545it [02:32,  3.57it/s]</w:t>
+      </w:r>
+    </w:p>
+    <w:p>
+      <w:r>
+        <w:t>Loss: 1.5287, Accuracy: 0.5368: : 545it [02:32,  3.57it/s]</w:t>
+      </w:r>
+    </w:p>
+    <w:p>
+      <w:r>
+        <w:t>Loss: 1.5037, Accuracy: 0.5318: : 545it [02:32,  3.58it/s]</w:t>
+      </w:r>
+    </w:p>
+    <w:p>
+      <w:r>
+        <w:t>Loss: 1.4634, Accuracy: 0.5555: : 545it [02:32,  3.57it/s]</w:t>
+      </w:r>
+    </w:p>
+    <w:p>
+      <w:r>
+        <w:t>Loss: 1.4492, Accuracy: 0.5428: : 545it [02:32,  3.57it/s]</w:t>
+      </w:r>
+    </w:p>
+    <w:p>
+      <w:r>
+        <w:t>Loss: 1.4743, Accuracy: 0.5521: : 545it [02:32,  3.57it/s]</w:t>
+      </w:r>
+    </w:p>
+    <w:p>
+      <w:r>
+        <w:t>Loss: 1.3784, Accuracy: 0.5775: : 545it [02:32,  3.57it/s]</w:t>
+      </w:r>
+    </w:p>
+    <w:p>
+      <w:r>
+        <w:t>Loss: 1.4391, Accuracy: 0.5580: : 545it [02:32,  3.57it/s]</w:t>
       </w:r>
     </w:p>
     <w:p/>
@@ -3443,23 +3301,7 @@
           <w:rFonts w:ascii="Consolas" w:hAnsi="Consolas" w:cs="Consolas"/>
           <w:sz w:val="20"/>
         </w:rPr>
-        <w:t xml:space="preserve">Come, church: how troth I </w:t>
-      </w:r>
-      <w:proofErr w:type="gramStart"/>
-      <w:r>
-        <w:rPr>
-          <w:rFonts w:ascii="Consolas" w:hAnsi="Consolas" w:cs="Consolas"/>
-          <w:sz w:val="20"/>
-        </w:rPr>
-        <w:t>mothing</w:t>
-      </w:r>
-      <w:proofErr w:type="gramEnd"/>
-      <w:r>
-        <w:rPr>
-          <w:rFonts w:ascii="Consolas" w:hAnsi="Consolas" w:cs="Consolas"/>
-          <w:sz w:val="20"/>
-        </w:rPr>
-        <w:t xml:space="preserve"> </w:t>
+        <w:t xml:space="preserve">Come, church: how troth I mothing </w:t>
       </w:r>
       <w:proofErr w:type="spellStart"/>
       <w:r>
@@ -3911,23 +3753,7 @@
           <w:rFonts w:ascii="Consolas" w:hAnsi="Consolas" w:cs="Consolas"/>
           <w:sz w:val="20"/>
         </w:rPr>
-        <w:t xml:space="preserve"> on years are </w:t>
-      </w:r>
-      <w:proofErr w:type="gramStart"/>
-      <w:r>
-        <w:rPr>
-          <w:rFonts w:ascii="Consolas" w:hAnsi="Consolas" w:cs="Consolas"/>
-          <w:sz w:val="20"/>
-        </w:rPr>
-        <w:t>my</w:t>
-      </w:r>
-      <w:proofErr w:type="gramEnd"/>
-      <w:r>
-        <w:rPr>
-          <w:rFonts w:ascii="Consolas" w:hAnsi="Consolas" w:cs="Consolas"/>
-          <w:sz w:val="20"/>
-        </w:rPr>
-        <w:t xml:space="preserve"> was</w:t>
+        <w:t xml:space="preserve"> on years are my was</w:t>
       </w:r>
     </w:p>
     <w:p>
@@ -3964,17 +3790,8 @@
           <w:rFonts w:ascii="Consolas" w:hAnsi="Consolas" w:cs="Consolas"/>
           <w:sz w:val="20"/>
         </w:rPr>
-        <w:t xml:space="preserve"> hear not </w:t>
-      </w:r>
-      <w:proofErr w:type="gramStart"/>
-      <w:r>
-        <w:rPr>
-          <w:rFonts w:ascii="Consolas" w:hAnsi="Consolas" w:cs="Consolas"/>
-          <w:sz w:val="20"/>
-        </w:rPr>
-        <w:t>their</w:t>
-      </w:r>
-      <w:proofErr w:type="gramEnd"/>
+        <w:t xml:space="preserve"> hear not their</w:t>
+      </w:r>
     </w:p>
     <w:p>
       <w:pPr>
@@ -4220,21 +4037,12 @@
           <w:sz w:val="20"/>
         </w:rPr>
       </w:pPr>
-      <w:proofErr w:type="gramStart"/>
-      <w:r>
-        <w:rPr>
-          <w:rFonts w:ascii="Consolas" w:hAnsi="Consolas" w:cs="Consolas"/>
-          <w:sz w:val="20"/>
-        </w:rPr>
-        <w:t>Therefore</w:t>
-      </w:r>
-      <w:proofErr w:type="gramEnd"/>
-      <w:r>
-        <w:rPr>
-          <w:rFonts w:ascii="Consolas" w:hAnsi="Consolas" w:cs="Consolas"/>
-          <w:sz w:val="20"/>
-        </w:rPr>
-        <w:t xml:space="preserve"> she was enemy</w:t>
+      <w:r>
+        <w:rPr>
+          <w:rFonts w:ascii="Consolas" w:hAnsi="Consolas" w:cs="Consolas"/>
+          <w:sz w:val="20"/>
+        </w:rPr>
+        <w:t>Therefore she was enemy</w:t>
       </w:r>
     </w:p>
     <w:p/>
@@ -4351,20 +4159,9 @@
           <w:sz w:val="20"/>
           <w:szCs w:val="20"/>
         </w:rPr>
-        <w:t xml:space="preserve"> </w:t>
-      </w:r>
-      <w:proofErr w:type="gramStart"/>
-      <w:r>
-        <w:rPr>
-          <w:rFonts w:ascii="Consolas" w:eastAsia="Times New Roman" w:hAnsi="Consolas" w:cs="Consolas"/>
-          <w:color w:val="24292E"/>
-          <w:sz w:val="20"/>
-          <w:szCs w:val="20"/>
-        </w:rPr>
-        <w:t>'./</w:t>
-      </w:r>
-      <w:proofErr w:type="spellStart"/>
-      <w:proofErr w:type="gramEnd"/>
+        <w:t xml:space="preserve"> './</w:t>
+      </w:r>
+      <w:proofErr w:type="spellStart"/>
       <w:r>
         <w:rPr>
           <w:rFonts w:ascii="Consolas" w:eastAsia="Times New Roman" w:hAnsi="Consolas" w:cs="Consolas"/>
@@ -4594,27 +4391,7 @@
           <w:sz w:val="20"/>
           <w:szCs w:val="20"/>
         </w:rPr>
-        <w:t xml:space="preserve"> has been variables </w:t>
-      </w:r>
-      <w:proofErr w:type="gramStart"/>
-      <w:r>
-        <w:rPr>
-          <w:rFonts w:ascii="Consolas" w:eastAsia="Times New Roman" w:hAnsi="Consolas" w:cs="Consolas"/>
-          <w:color w:val="032F62"/>
-          <w:sz w:val="20"/>
-          <w:szCs w:val="20"/>
-        </w:rPr>
-        <w:t>it</w:t>
-      </w:r>
-      <w:proofErr w:type="gramEnd"/>
-      <w:r>
-        <w:rPr>
-          <w:rFonts w:ascii="Consolas" w:eastAsia="Times New Roman" w:hAnsi="Consolas" w:cs="Consolas"/>
-          <w:color w:val="032F62"/>
-          <w:sz w:val="20"/>
-          <w:szCs w:val="20"/>
-        </w:rPr>
-        <w:t xml:space="preserve"> object'</w:t>
+        <w:t xml:space="preserve"> has been variables it object'</w:t>
       </w:r>
       <w:r>
         <w:rPr>
@@ -4740,7 +4517,6 @@
         <w:t xml:space="preserve"> </w:t>
       </w:r>
       <w:proofErr w:type="spellStart"/>
-      <w:proofErr w:type="gramStart"/>
       <w:r>
         <w:rPr>
           <w:rFonts w:ascii="Consolas" w:eastAsia="Times New Roman" w:hAnsi="Consolas" w:cs="Consolas"/>
@@ -4759,7 +4535,6 @@
         </w:rPr>
         <w:t>props</w:t>
       </w:r>
-      <w:proofErr w:type="gramEnd"/>
       <w:r>
         <w:rPr>
           <w:rFonts w:ascii="Consolas" w:eastAsia="Times New Roman" w:hAnsi="Consolas" w:cs="Consolas"/>
@@ -5095,7 +4870,6 @@
         <w:t xml:space="preserve"> </w:t>
       </w:r>
       <w:proofErr w:type="spellStart"/>
-      <w:proofErr w:type="gramStart"/>
       <w:r>
         <w:rPr>
           <w:rFonts w:ascii="Consolas" w:eastAsia="Times New Roman" w:hAnsi="Consolas" w:cs="Consolas"/>
@@ -5116,7 +4890,6 @@
         <w:t>(</w:t>
       </w:r>
       <w:proofErr w:type="spellStart"/>
-      <w:proofErr w:type="gramEnd"/>
       <w:r>
         <w:rPr>
           <w:rFonts w:ascii="Consolas" w:eastAsia="Times New Roman" w:hAnsi="Consolas" w:cs="Consolas"/>
@@ -5213,7 +4986,6 @@
         <w:t xml:space="preserve"> </w:t>
       </w:r>
       <w:proofErr w:type="spellStart"/>
-      <w:proofErr w:type="gramStart"/>
       <w:r>
         <w:rPr>
           <w:rFonts w:ascii="Consolas" w:eastAsia="Times New Roman" w:hAnsi="Consolas" w:cs="Consolas"/>
@@ -5233,7 +5005,6 @@
         <w:t>return</w:t>
       </w:r>
       <w:proofErr w:type="spellEnd"/>
-      <w:proofErr w:type="gramEnd"/>
       <w:r>
         <w:rPr>
           <w:rFonts w:ascii="Consolas" w:eastAsia="Times New Roman" w:hAnsi="Consolas" w:cs="Consolas"/>
@@ -5282,7 +5053,6 @@
         <w:t xml:space="preserve">    </w:t>
       </w:r>
       <w:proofErr w:type="spellStart"/>
-      <w:proofErr w:type="gramStart"/>
       <w:r>
         <w:rPr>
           <w:rFonts w:ascii="Consolas" w:eastAsia="Times New Roman" w:hAnsi="Consolas" w:cs="Consolas"/>
@@ -5302,7 +5072,6 @@
         </w:rPr>
         <w:t>(</w:t>
       </w:r>
-      <w:proofErr w:type="gramEnd"/>
     </w:p>
     <w:p>
       <w:pPr>
@@ -6009,17 +5778,7 @@
           <w:sz w:val="20"/>
           <w:szCs w:val="20"/>
         </w:rPr>
-        <w:t xml:space="preserve">    </w:t>
-      </w:r>
-      <w:proofErr w:type="gramStart"/>
-      <w:r>
-        <w:rPr>
-          <w:rFonts w:ascii="Consolas" w:eastAsia="Times New Roman" w:hAnsi="Consolas" w:cs="Consolas"/>
-          <w:color w:val="24292E"/>
-          <w:sz w:val="20"/>
-          <w:szCs w:val="20"/>
-        </w:rPr>
-        <w:t>).</w:t>
+        <w:t xml:space="preserve">    ).</w:t>
       </w:r>
       <w:proofErr w:type="spellStart"/>
       <w:r>
@@ -6032,7 +5791,6 @@
         <w:t>rsound</w:t>
       </w:r>
       <w:proofErr w:type="spellEnd"/>
-      <w:proofErr w:type="gramEnd"/>
       <w:r>
         <w:rPr>
           <w:rFonts w:ascii="Consolas" w:eastAsia="Times New Roman" w:hAnsi="Consolas" w:cs="Consolas"/>
@@ -6192,20 +5950,9 @@
           <w:sz w:val="20"/>
           <w:szCs w:val="20"/>
         </w:rPr>
-        <w:t xml:space="preserve"> </w:t>
-      </w:r>
-      <w:proofErr w:type="gramStart"/>
-      <w:r>
-        <w:rPr>
-          <w:rFonts w:ascii="Consolas" w:eastAsia="Times New Roman" w:hAnsi="Consolas" w:cs="Consolas"/>
-          <w:color w:val="24292E"/>
-          <w:sz w:val="20"/>
-          <w:szCs w:val="20"/>
-        </w:rPr>
-        <w:t>value._</w:t>
-      </w:r>
-      <w:proofErr w:type="spellStart"/>
-      <w:proofErr w:type="gramEnd"/>
+        <w:t xml:space="preserve"> value._</w:t>
+      </w:r>
+      <w:proofErr w:type="spellStart"/>
       <w:r>
         <w:rPr>
           <w:rFonts w:ascii="Consolas" w:eastAsia="Times New Roman" w:hAnsi="Consolas" w:cs="Consolas"/>
@@ -6302,7 +6049,6 @@
         <w:t xml:space="preserve"> </w:t>
       </w:r>
       <w:proofErr w:type="spellStart"/>
-      <w:proofErr w:type="gramStart"/>
       <w:r>
         <w:rPr>
           <w:rFonts w:ascii="Consolas" w:eastAsia="Times New Roman" w:hAnsi="Consolas" w:cs="Consolas"/>
@@ -6320,17 +6066,7 @@
           <w:sz w:val="20"/>
           <w:szCs w:val="20"/>
         </w:rPr>
-        <w:t>(</w:t>
-      </w:r>
-      <w:proofErr w:type="gramEnd"/>
-      <w:r>
-        <w:rPr>
-          <w:rFonts w:ascii="Consolas" w:eastAsia="Times New Roman" w:hAnsi="Consolas" w:cs="Consolas"/>
-          <w:color w:val="24292E"/>
-          <w:sz w:val="20"/>
-          <w:szCs w:val="20"/>
-        </w:rPr>
-        <w:t xml:space="preserve">payload, </w:t>
+        <w:t xml:space="preserve">(payload, </w:t>
       </w:r>
       <w:proofErr w:type="spellStart"/>
       <w:r>
@@ -6625,7 +6361,6 @@
         </w:rPr>
         <w:t xml:space="preserve"> </w:t>
       </w:r>
-      <w:proofErr w:type="gramStart"/>
       <w:r>
         <w:rPr>
           <w:rFonts w:ascii="Consolas" w:eastAsia="Times New Roman" w:hAnsi="Consolas" w:cs="Consolas"/>
@@ -6645,7 +6380,6 @@
         <w:t>(</w:t>
       </w:r>
       <w:proofErr w:type="spellStart"/>
-      <w:proofErr w:type="gramEnd"/>
       <w:r>
         <w:rPr>
           <w:rFonts w:ascii="Consolas" w:eastAsia="Times New Roman" w:hAnsi="Consolas" w:cs="Consolas"/>
@@ -6834,17 +6568,7 @@
           <w:sz w:val="20"/>
           <w:szCs w:val="20"/>
         </w:rPr>
-        <w:t>ref</w:t>
-      </w:r>
-      <w:proofErr w:type="gramStart"/>
-      <w:r>
-        <w:rPr>
-          <w:rFonts w:ascii="Consolas" w:eastAsia="Times New Roman" w:hAnsi="Consolas" w:cs="Consolas"/>
-          <w:color w:val="005CC5"/>
-          <w:sz w:val="20"/>
-          <w:szCs w:val="20"/>
-        </w:rPr>
-        <w:t>=</w:t>
+        <w:t>ref=</w:t>
       </w:r>
       <w:r>
         <w:rPr>
@@ -6856,7 +6580,6 @@
         <w:t>{</w:t>
       </w:r>
       <w:proofErr w:type="spellStart"/>
-      <w:proofErr w:type="gramEnd"/>
       <w:r>
         <w:rPr>
           <w:rFonts w:ascii="Consolas" w:eastAsia="Times New Roman" w:hAnsi="Consolas" w:cs="Consolas"/>
@@ -7009,7 +6732,6 @@
         <w:t>(</w:t>
       </w:r>
       <w:proofErr w:type="spellStart"/>
-      <w:proofErr w:type="gramStart"/>
       <w:r>
         <w:rPr>
           <w:rFonts w:ascii="Consolas" w:eastAsia="Times New Roman" w:hAnsi="Consolas" w:cs="Consolas"/>
@@ -7028,7 +6750,6 @@
         </w:rPr>
         <w:t>props</w:t>
       </w:r>
-      <w:proofErr w:type="gramEnd"/>
       <w:r>
         <w:rPr>
           <w:rFonts w:ascii="Consolas" w:eastAsia="Times New Roman" w:hAnsi="Consolas" w:cs="Consolas"/>
@@ -7144,7 +6865,6 @@
         </w:rPr>
         <w:t xml:space="preserve">          </w:t>
       </w:r>
-      <w:proofErr w:type="gramStart"/>
       <w:r>
         <w:rPr>
           <w:rFonts w:ascii="Consolas" w:eastAsia="Times New Roman" w:hAnsi="Consolas" w:cs="Consolas"/>
@@ -7163,7 +6883,6 @@
         </w:rPr>
         <w:t>(</w:t>
       </w:r>
-      <w:proofErr w:type="gramEnd"/>
       <w:r>
         <w:rPr>
           <w:rFonts w:ascii="Consolas" w:eastAsia="Times New Roman" w:hAnsi="Consolas" w:cs="Consolas"/>
@@ -7553,9 +7272,94 @@
       <w:r>
         <w:t xml:space="preserve"> It still feels like it will not be able to write functioning code like this though. It knows to declare variables, but not how to use them.</w:t>
       </w:r>
+    </w:p>
+    <w:p/>
+    <w:p>
+      <w:r>
+        <w:rPr>
+          <w:b/>
+          <w:u w:val="single"/>
+        </w:rPr>
+        <w:t xml:space="preserve">Part </w:t>
+      </w:r>
+      <w:r>
+        <w:rPr>
+          <w:b/>
+          <w:u w:val="single"/>
+        </w:rPr>
+        <w:t>I</w:t>
+      </w:r>
+      <w:r>
+        <w:rPr>
+          <w:b/>
+          <w:u w:val="single"/>
+        </w:rPr>
+        <w:t xml:space="preserve">II: </w:t>
+      </w:r>
+      <w:r>
+        <w:rPr>
+          <w:b/>
+          <w:u w:val="single"/>
+        </w:rPr>
+        <w:t>Visualizing LSTM Gates</w:t>
+      </w:r>
+    </w:p>
+    <w:p>
+      <w:pPr>
+        <w:pStyle w:val="ListParagraph"/>
+        <w:numPr>
+          <w:ilvl w:val="0"/>
+          <w:numId w:val="4"/>
+        </w:numPr>
+      </w:pPr>
+      <w:r>
+        <w:t>F</w:t>
+      </w:r>
+    </w:p>
+    <w:p>
+      <w:pPr>
+        <w:pStyle w:val="ListParagraph"/>
+        <w:numPr>
+          <w:ilvl w:val="0"/>
+          <w:numId w:val="4"/>
+        </w:numPr>
+      </w:pPr>
+      <w:r>
+        <w:t>F</w:t>
+      </w:r>
+    </w:p>
+    <w:p>
+      <w:pPr>
+        <w:pStyle w:val="ListParagraph"/>
+        <w:numPr>
+          <w:ilvl w:val="0"/>
+          <w:numId w:val="4"/>
+        </w:numPr>
+      </w:pPr>
+      <w:r>
+        <w:t>4</w:t>
+      </w:r>
+    </w:p>
+    <w:p>
+      <w:pPr>
+        <w:pStyle w:val="ListParagraph"/>
+        <w:numPr>
+          <w:ilvl w:val="0"/>
+          <w:numId w:val="4"/>
+        </w:numPr>
+      </w:pPr>
+      <w:r>
+        <w:t>F</w:t>
+      </w:r>
+    </w:p>
+    <w:p>
+      <w:pPr>
+        <w:ind w:left="360"/>
+      </w:pPr>
       <w:bookmarkStart w:id="0" w:name="_GoBack"/>
       <w:bookmarkEnd w:id="0"/>
     </w:p>
+    <w:p/>
     <w:sectPr>
       <w:pgSz w:w="12240" w:h="15840"/>
       <w:pgMar w:top="1440" w:right="1440" w:bottom="1440" w:left="1440" w:header="720" w:footer="720" w:gutter="0"/>
@@ -7836,6 +7640,95 @@
       </w:pPr>
     </w:lvl>
   </w:abstractNum>
+  <w:abstractNum w:abstractNumId="3" w15:restartNumberingAfterBreak="0">
+    <w:nsid w:val="7F8D1E69"/>
+    <w:multiLevelType w:val="hybridMultilevel"/>
+    <w:tmpl w:val="88300996"/>
+    <w:lvl w:ilvl="0" w:tplc="0409000F">
+      <w:start w:val="1"/>
+      <w:numFmt w:val="decimal"/>
+      <w:lvlText w:val="%1."/>
+      <w:lvlJc w:val="left"/>
+      <w:pPr>
+        <w:ind w:left="720" w:hanging="360"/>
+      </w:pPr>
+      <w:rPr>
+        <w:rFonts w:hint="default"/>
+      </w:rPr>
+    </w:lvl>
+    <w:lvl w:ilvl="1" w:tplc="04090019" w:tentative="1">
+      <w:start w:val="1"/>
+      <w:numFmt w:val="lowerLetter"/>
+      <w:lvlText w:val="%2."/>
+      <w:lvlJc w:val="left"/>
+      <w:pPr>
+        <w:ind w:left="1440" w:hanging="360"/>
+      </w:pPr>
+    </w:lvl>
+    <w:lvl w:ilvl="2" w:tplc="0409001B" w:tentative="1">
+      <w:start w:val="1"/>
+      <w:numFmt w:val="lowerRoman"/>
+      <w:lvlText w:val="%3."/>
+      <w:lvlJc w:val="right"/>
+      <w:pPr>
+        <w:ind w:left="2160" w:hanging="180"/>
+      </w:pPr>
+    </w:lvl>
+    <w:lvl w:ilvl="3" w:tplc="0409000F" w:tentative="1">
+      <w:start w:val="1"/>
+      <w:numFmt w:val="decimal"/>
+      <w:lvlText w:val="%4."/>
+      <w:lvlJc w:val="left"/>
+      <w:pPr>
+        <w:ind w:left="2880" w:hanging="360"/>
+      </w:pPr>
+    </w:lvl>
+    <w:lvl w:ilvl="4" w:tplc="04090019" w:tentative="1">
+      <w:start w:val="1"/>
+      <w:numFmt w:val="lowerLetter"/>
+      <w:lvlText w:val="%5."/>
+      <w:lvlJc w:val="left"/>
+      <w:pPr>
+        <w:ind w:left="3600" w:hanging="360"/>
+      </w:pPr>
+    </w:lvl>
+    <w:lvl w:ilvl="5" w:tplc="0409001B" w:tentative="1">
+      <w:start w:val="1"/>
+      <w:numFmt w:val="lowerRoman"/>
+      <w:lvlText w:val="%6."/>
+      <w:lvlJc w:val="right"/>
+      <w:pPr>
+        <w:ind w:left="4320" w:hanging="180"/>
+      </w:pPr>
+    </w:lvl>
+    <w:lvl w:ilvl="6" w:tplc="0409000F" w:tentative="1">
+      <w:start w:val="1"/>
+      <w:numFmt w:val="decimal"/>
+      <w:lvlText w:val="%7."/>
+      <w:lvlJc w:val="left"/>
+      <w:pPr>
+        <w:ind w:left="5040" w:hanging="360"/>
+      </w:pPr>
+    </w:lvl>
+    <w:lvl w:ilvl="7" w:tplc="04090019" w:tentative="1">
+      <w:start w:val="1"/>
+      <w:numFmt w:val="lowerLetter"/>
+      <w:lvlText w:val="%8."/>
+      <w:lvlJc w:val="left"/>
+      <w:pPr>
+        <w:ind w:left="5760" w:hanging="360"/>
+      </w:pPr>
+    </w:lvl>
+    <w:lvl w:ilvl="8" w:tplc="0409001B" w:tentative="1">
+      <w:start w:val="1"/>
+      <w:numFmt w:val="lowerRoman"/>
+      <w:lvlText w:val="%9."/>
+      <w:lvlJc w:val="right"/>
+      <w:pPr>
+        <w:ind w:left="6480" w:hanging="180"/>
+      </w:pPr>
+    </w:lvl>
+  </w:abstractNum>
   <w:num w:numId="1">
     <w:abstractNumId w:val="1"/>
   </w:num>
@@ -7844,6 +7737,9 @@
   </w:num>
   <w:num w:numId="3">
     <w:abstractNumId w:val="0"/>
+  </w:num>
+  <w:num w:numId="4">
+    <w:abstractNumId w:val="3"/>
   </w:num>
 </w:numbering>
 </file>

</xml_diff>